<commit_message>
added VScode debug config
</commit_message>
<xml_diff>
--- a/automation_configure_cucumber_playwright/Cucumber.docx
+++ b/automation_configure_cucumber_playwright/Cucumber.docx
@@ -12,13 +12,8 @@
         <w:pStyle w:val="Heading1"/>
       </w:pPr>
       <w:r>
-        <w:t xml:space="preserve">Use </w:t>
-      </w:r>
-      <w:proofErr w:type="spellStart"/>
-      <w:r>
-        <w:t>VSCode</w:t>
-      </w:r>
-      <w:proofErr w:type="spellEnd"/>
+        <w:t>Use VSCode</w:t>
+      </w:r>
     </w:p>
     <w:p>
       <w:r>
@@ -30,34 +25,10 @@
     </w:p>
     <w:p>
       <w:r>
-        <w:t xml:space="preserve">Add the </w:t>
-      </w:r>
-      <w:proofErr w:type="spellStart"/>
-      <w:r>
-        <w:t>settings.json</w:t>
-      </w:r>
-      <w:proofErr w:type="spellEnd"/>
-      <w:r>
-        <w:t xml:space="preserve"> file if it doesn’t exist in .</w:t>
-      </w:r>
-      <w:proofErr w:type="spellStart"/>
-      <w:r>
-        <w:t>vscode</w:t>
-      </w:r>
-      <w:proofErr w:type="spellEnd"/>
-      <w:r>
-        <w:t xml:space="preserve"> folder</w:t>
-      </w:r>
-      <w:r>
-        <w:t>.  Specify the step definition location for “</w:t>
-      </w:r>
-      <w:proofErr w:type="spellStart"/>
-      <w:r>
-        <w:t>cucumber.glue</w:t>
-      </w:r>
-      <w:proofErr w:type="spellEnd"/>
-      <w:r>
-        <w:t>”, otherwise the extension can’t find the definition.</w:t>
+        <w:t>Add the settings.json file if it doesn’t exist in .vscode folder</w:t>
+      </w:r>
+      <w:r>
+        <w:t>.  Specify the step definition location for “cucumber.glue”, otherwise the extension can’t find the definition.</w:t>
       </w:r>
     </w:p>
     <w:p>
@@ -108,64 +79,181 @@
         <w:pStyle w:val="Heading1"/>
       </w:pPr>
       <w:r>
-        <w:t>Cucumber</w:t>
-      </w:r>
-    </w:p>
-    <w:p>
-      <w:hyperlink r:id="rId6" w:history="1">
-        <w:r>
-          <w:rPr>
-            <w:rStyle w:val="Hyperlink"/>
-          </w:rPr>
-          <w:t>https://ediblecode.com/blog/playwright-cucumber-js/</w:t>
-        </w:r>
-      </w:hyperlink>
-    </w:p>
-    <w:p>
-      <w:hyperlink r:id="rId7" w:history="1">
-        <w:r>
-          <w:rPr>
-            <w:rStyle w:val="Hyperlink"/>
-          </w:rPr>
-          <w:t>https://dev.to/jankaritech/behavior-driven-development-bdd-using-playwright-n1o</w:t>
-        </w:r>
-      </w:hyperlink>
-    </w:p>
-    <w:p>
-      <w:pPr>
-        <w:pStyle w:val="Heading2"/>
-      </w:pPr>
-      <w:proofErr w:type="spellStart"/>
-      <w:r>
-        <w:t>Package.json</w:t>
-      </w:r>
-      <w:proofErr w:type="spellEnd"/>
-    </w:p>
-    <w:p>
-      <w:r>
-        <w:t>Add to “script” – so that ‘</w:t>
-      </w:r>
-      <w:proofErr w:type="spellStart"/>
-      <w:r>
-        <w:t>npm</w:t>
-      </w:r>
-      <w:proofErr w:type="spellEnd"/>
-      <w:r>
-        <w:t xml:space="preserve"> run test’ picks it up and runs this command</w:t>
-      </w:r>
-    </w:p>
-    <w:p>
-      <w:pPr>
-        <w:shd w:val="clear" w:color="auto" w:fill="1E1E1E"/>
-        <w:spacing w:after="0" w:line="285" w:lineRule="atLeast"/>
-        <w:rPr>
-          <w:rFonts w:ascii="Consolas" w:eastAsia="Times New Roman" w:hAnsi="Consolas" w:cs="Times New Roman"/>
-          <w:color w:val="D4D4D4"/>
-          <w:sz w:val="21"/>
-          <w:szCs w:val="21"/>
-          <w:lang w:eastAsia="en-GB"/>
-        </w:rPr>
-      </w:pPr>
+        <w:t>Debug</w:t>
+      </w:r>
+    </w:p>
+    <w:p>
+      <w:r>
+        <w:t>Create launch.json in .vscode folder:</w:t>
+      </w:r>
+    </w:p>
+    <w:p>
+      <w:pPr>
+        <w:shd w:val="clear" w:color="auto" w:fill="1E1E1E"/>
+        <w:spacing w:after="0" w:line="285" w:lineRule="atLeast"/>
+        <w:rPr>
+          <w:rFonts w:ascii="Consolas" w:eastAsia="Times New Roman" w:hAnsi="Consolas" w:cs="Times New Roman"/>
+          <w:color w:val="D4D4D4"/>
+          <w:sz w:val="21"/>
+          <w:szCs w:val="21"/>
+          <w:lang w:eastAsia="en-GB"/>
+        </w:rPr>
+      </w:pPr>
+      <w:r>
+        <w:rPr>
+          <w:rFonts w:ascii="Consolas" w:eastAsia="Times New Roman" w:hAnsi="Consolas" w:cs="Times New Roman"/>
+          <w:color w:val="D4D4D4"/>
+          <w:sz w:val="21"/>
+          <w:szCs w:val="21"/>
+          <w:lang w:eastAsia="en-GB"/>
+        </w:rPr>
+        <w:t>{</w:t>
+      </w:r>
+    </w:p>
+    <w:p>
+      <w:pPr>
+        <w:shd w:val="clear" w:color="auto" w:fill="1E1E1E"/>
+        <w:spacing w:after="0" w:line="285" w:lineRule="atLeast"/>
+        <w:rPr>
+          <w:rFonts w:ascii="Consolas" w:eastAsia="Times New Roman" w:hAnsi="Consolas" w:cs="Times New Roman"/>
+          <w:color w:val="D4D4D4"/>
+          <w:sz w:val="21"/>
+          <w:szCs w:val="21"/>
+          <w:lang w:eastAsia="en-GB"/>
+        </w:rPr>
+      </w:pPr>
+      <w:r>
+        <w:rPr>
+          <w:rFonts w:ascii="Consolas" w:eastAsia="Times New Roman" w:hAnsi="Consolas" w:cs="Times New Roman"/>
+          <w:color w:val="D4D4D4"/>
+          <w:sz w:val="21"/>
+          <w:szCs w:val="21"/>
+          <w:lang w:eastAsia="en-GB"/>
+        </w:rPr>
+        <w:t xml:space="preserve">    </w:t>
+      </w:r>
+      <w:r>
+        <w:rPr>
+          <w:rFonts w:ascii="Consolas" w:eastAsia="Times New Roman" w:hAnsi="Consolas" w:cs="Times New Roman"/>
+          <w:color w:val="6A9955"/>
+          <w:sz w:val="21"/>
+          <w:szCs w:val="21"/>
+          <w:lang w:eastAsia="en-GB"/>
+        </w:rPr>
+        <w:t>// Use IntelliSense to learn about possible attributes.</w:t>
+      </w:r>
+    </w:p>
+    <w:p>
+      <w:pPr>
+        <w:shd w:val="clear" w:color="auto" w:fill="1E1E1E"/>
+        <w:spacing w:after="0" w:line="285" w:lineRule="atLeast"/>
+        <w:rPr>
+          <w:rFonts w:ascii="Consolas" w:eastAsia="Times New Roman" w:hAnsi="Consolas" w:cs="Times New Roman"/>
+          <w:color w:val="D4D4D4"/>
+          <w:sz w:val="21"/>
+          <w:szCs w:val="21"/>
+          <w:lang w:eastAsia="en-GB"/>
+        </w:rPr>
+      </w:pPr>
+      <w:r>
+        <w:rPr>
+          <w:rFonts w:ascii="Consolas" w:eastAsia="Times New Roman" w:hAnsi="Consolas" w:cs="Times New Roman"/>
+          <w:color w:val="D4D4D4"/>
+          <w:sz w:val="21"/>
+          <w:szCs w:val="21"/>
+          <w:lang w:eastAsia="en-GB"/>
+        </w:rPr>
+        <w:t xml:space="preserve">    </w:t>
+      </w:r>
+      <w:r>
+        <w:rPr>
+          <w:rFonts w:ascii="Consolas" w:eastAsia="Times New Roman" w:hAnsi="Consolas" w:cs="Times New Roman"/>
+          <w:color w:val="6A9955"/>
+          <w:sz w:val="21"/>
+          <w:szCs w:val="21"/>
+          <w:lang w:eastAsia="en-GB"/>
+        </w:rPr>
+        <w:t>// Hover to view descriptions of existing attributes.</w:t>
+      </w:r>
+    </w:p>
+    <w:p>
+      <w:pPr>
+        <w:shd w:val="clear" w:color="auto" w:fill="1E1E1E"/>
+        <w:spacing w:after="0" w:line="285" w:lineRule="atLeast"/>
+        <w:rPr>
+          <w:rFonts w:ascii="Consolas" w:eastAsia="Times New Roman" w:hAnsi="Consolas" w:cs="Times New Roman"/>
+          <w:color w:val="D4D4D4"/>
+          <w:sz w:val="21"/>
+          <w:szCs w:val="21"/>
+          <w:lang w:eastAsia="en-GB"/>
+        </w:rPr>
+      </w:pPr>
+      <w:r>
+        <w:rPr>
+          <w:rFonts w:ascii="Consolas" w:eastAsia="Times New Roman" w:hAnsi="Consolas" w:cs="Times New Roman"/>
+          <w:color w:val="D4D4D4"/>
+          <w:sz w:val="21"/>
+          <w:szCs w:val="21"/>
+          <w:lang w:eastAsia="en-GB"/>
+        </w:rPr>
+        <w:t xml:space="preserve">    </w:t>
+      </w:r>
+      <w:r>
+        <w:rPr>
+          <w:rFonts w:ascii="Consolas" w:eastAsia="Times New Roman" w:hAnsi="Consolas" w:cs="Times New Roman"/>
+          <w:color w:val="6A9955"/>
+          <w:sz w:val="21"/>
+          <w:szCs w:val="21"/>
+          <w:lang w:eastAsia="en-GB"/>
+        </w:rPr>
+        <w:t>// For more information, visit: https://go.microsoft.com/fwlink/?linkid=830387</w:t>
+      </w:r>
+    </w:p>
+    <w:p>
+      <w:pPr>
+        <w:shd w:val="clear" w:color="auto" w:fill="1E1E1E"/>
+        <w:spacing w:after="0" w:line="285" w:lineRule="atLeast"/>
+        <w:rPr>
+          <w:rFonts w:ascii="Consolas" w:eastAsia="Times New Roman" w:hAnsi="Consolas" w:cs="Times New Roman"/>
+          <w:color w:val="D4D4D4"/>
+          <w:sz w:val="21"/>
+          <w:szCs w:val="21"/>
+          <w:lang w:eastAsia="en-GB"/>
+        </w:rPr>
+      </w:pPr>
+      <w:r>
+        <w:rPr>
+          <w:rFonts w:ascii="Consolas" w:eastAsia="Times New Roman" w:hAnsi="Consolas" w:cs="Times New Roman"/>
+          <w:color w:val="D4D4D4"/>
+          <w:sz w:val="21"/>
+          <w:szCs w:val="21"/>
+          <w:lang w:eastAsia="en-GB"/>
+        </w:rPr>
+        <w:t>   </w:t>
+      </w:r>
+    </w:p>
+    <w:p>
+      <w:pPr>
+        <w:shd w:val="clear" w:color="auto" w:fill="1E1E1E"/>
+        <w:spacing w:after="0" w:line="285" w:lineRule="atLeast"/>
+        <w:rPr>
+          <w:rFonts w:ascii="Consolas" w:eastAsia="Times New Roman" w:hAnsi="Consolas" w:cs="Times New Roman"/>
+          <w:color w:val="D4D4D4"/>
+          <w:sz w:val="21"/>
+          <w:szCs w:val="21"/>
+          <w:lang w:eastAsia="en-GB"/>
+        </w:rPr>
+      </w:pPr>
+      <w:r>
+        <w:rPr>
+          <w:rFonts w:ascii="Consolas" w:eastAsia="Times New Roman" w:hAnsi="Consolas" w:cs="Times New Roman"/>
+          <w:color w:val="D4D4D4"/>
+          <w:sz w:val="21"/>
+          <w:szCs w:val="21"/>
+          <w:lang w:eastAsia="en-GB"/>
+        </w:rPr>
+        <w:t xml:space="preserve">    </w:t>
+      </w:r>
       <w:r>
         <w:rPr>
           <w:rFonts w:ascii="Consolas" w:eastAsia="Times New Roman" w:hAnsi="Consolas" w:cs="Times New Roman"/>
@@ -174,7 +262,7 @@
           <w:szCs w:val="21"/>
           <w:lang w:eastAsia="en-GB"/>
         </w:rPr>
-        <w:t>"test"</w:t>
+        <w:t>"version"</w:t>
       </w:r>
       <w:r>
         <w:rPr>
@@ -194,9 +282,84 @@
           <w:szCs w:val="21"/>
           <w:lang w:eastAsia="en-GB"/>
         </w:rPr>
-        <w:t>"cucumber-</w:t>
-      </w:r>
-      <w:proofErr w:type="spellStart"/>
+        <w:t>"0.2.0"</w:t>
+      </w:r>
+      <w:r>
+        <w:rPr>
+          <w:rFonts w:ascii="Consolas" w:eastAsia="Times New Roman" w:hAnsi="Consolas" w:cs="Times New Roman"/>
+          <w:color w:val="D4D4D4"/>
+          <w:sz w:val="21"/>
+          <w:szCs w:val="21"/>
+          <w:lang w:eastAsia="en-GB"/>
+        </w:rPr>
+        <w:t>,</w:t>
+      </w:r>
+    </w:p>
+    <w:p>
+      <w:pPr>
+        <w:shd w:val="clear" w:color="auto" w:fill="1E1E1E"/>
+        <w:spacing w:after="0" w:line="285" w:lineRule="atLeast"/>
+        <w:rPr>
+          <w:rFonts w:ascii="Consolas" w:eastAsia="Times New Roman" w:hAnsi="Consolas" w:cs="Times New Roman"/>
+          <w:color w:val="D4D4D4"/>
+          <w:sz w:val="21"/>
+          <w:szCs w:val="21"/>
+          <w:lang w:eastAsia="en-GB"/>
+        </w:rPr>
+      </w:pPr>
+      <w:r>
+        <w:rPr>
+          <w:rFonts w:ascii="Consolas" w:eastAsia="Times New Roman" w:hAnsi="Consolas" w:cs="Times New Roman"/>
+          <w:color w:val="D4D4D4"/>
+          <w:sz w:val="21"/>
+          <w:szCs w:val="21"/>
+          <w:lang w:eastAsia="en-GB"/>
+        </w:rPr>
+        <w:t xml:space="preserve">    </w:t>
+      </w:r>
+      <w:r>
+        <w:rPr>
+          <w:rFonts w:ascii="Consolas" w:eastAsia="Times New Roman" w:hAnsi="Consolas" w:cs="Times New Roman"/>
+          <w:color w:val="9CDCFE"/>
+          <w:sz w:val="21"/>
+          <w:szCs w:val="21"/>
+          <w:lang w:eastAsia="en-GB"/>
+        </w:rPr>
+        <w:t>"skipFiles"</w:t>
+      </w:r>
+      <w:r>
+        <w:rPr>
+          <w:rFonts w:ascii="Consolas" w:eastAsia="Times New Roman" w:hAnsi="Consolas" w:cs="Times New Roman"/>
+          <w:color w:val="D4D4D4"/>
+          <w:sz w:val="21"/>
+          <w:szCs w:val="21"/>
+          <w:lang w:eastAsia="en-GB"/>
+        </w:rPr>
+        <w:t>: [</w:t>
+      </w:r>
+    </w:p>
+    <w:p>
+      <w:pPr>
+        <w:shd w:val="clear" w:color="auto" w:fill="1E1E1E"/>
+        <w:spacing w:after="0" w:line="285" w:lineRule="atLeast"/>
+        <w:rPr>
+          <w:rFonts w:ascii="Consolas" w:eastAsia="Times New Roman" w:hAnsi="Consolas" w:cs="Times New Roman"/>
+          <w:color w:val="D4D4D4"/>
+          <w:sz w:val="21"/>
+          <w:szCs w:val="21"/>
+          <w:lang w:eastAsia="en-GB"/>
+        </w:rPr>
+      </w:pPr>
+      <w:r>
+        <w:rPr>
+          <w:rFonts w:ascii="Consolas" w:eastAsia="Times New Roman" w:hAnsi="Consolas" w:cs="Times New Roman"/>
+          <w:color w:val="D4D4D4"/>
+          <w:sz w:val="21"/>
+          <w:szCs w:val="21"/>
+          <w:lang w:eastAsia="en-GB"/>
+        </w:rPr>
+        <w:t xml:space="preserve">      </w:t>
+      </w:r>
       <w:r>
         <w:rPr>
           <w:rFonts w:ascii="Consolas" w:eastAsia="Times New Roman" w:hAnsi="Consolas" w:cs="Times New Roman"/>
@@ -205,9 +368,41 @@
           <w:szCs w:val="21"/>
           <w:lang w:eastAsia="en-GB"/>
         </w:rPr>
-        <w:t>js</w:t>
-      </w:r>
-      <w:proofErr w:type="spellEnd"/>
+        <w:t>"inspector_async_hook.js"</w:t>
+      </w:r>
+      <w:r>
+        <w:rPr>
+          <w:rFonts w:ascii="Consolas" w:eastAsia="Times New Roman" w:hAnsi="Consolas" w:cs="Times New Roman"/>
+          <w:color w:val="D4D4D4"/>
+          <w:sz w:val="21"/>
+          <w:szCs w:val="21"/>
+          <w:lang w:eastAsia="en-GB"/>
+        </w:rPr>
+        <w:t>,</w:t>
+      </w:r>
+    </w:p>
+    <w:p>
+      <w:pPr>
+        <w:shd w:val="clear" w:color="auto" w:fill="1E1E1E"/>
+        <w:spacing w:after="0" w:line="285" w:lineRule="atLeast"/>
+        <w:rPr>
+          <w:rFonts w:ascii="Consolas" w:eastAsia="Times New Roman" w:hAnsi="Consolas" w:cs="Times New Roman"/>
+          <w:color w:val="D4D4D4"/>
+          <w:sz w:val="21"/>
+          <w:szCs w:val="21"/>
+          <w:lang w:eastAsia="en-GB"/>
+        </w:rPr>
+      </w:pPr>
+      <w:r>
+        <w:rPr>
+          <w:rFonts w:ascii="Consolas" w:eastAsia="Times New Roman" w:hAnsi="Consolas" w:cs="Times New Roman"/>
+          <w:color w:val="D4D4D4"/>
+          <w:sz w:val="21"/>
+          <w:szCs w:val="21"/>
+          <w:lang w:eastAsia="en-GB"/>
+        </w:rPr>
+        <w:t xml:space="preserve">      </w:t>
+      </w:r>
       <w:r>
         <w:rPr>
           <w:rFonts w:ascii="Consolas" w:eastAsia="Times New Roman" w:hAnsi="Consolas" w:cs="Times New Roman"/>
@@ -216,9 +411,163 @@
           <w:szCs w:val="21"/>
           <w:lang w:eastAsia="en-GB"/>
         </w:rPr>
-        <w:t xml:space="preserve"> -f @cucumber/pretty-formatter features/**/*.feature --require-module </w:t>
-      </w:r>
-      <w:proofErr w:type="spellStart"/>
+        <w:t>"async_hooks.js"</w:t>
+      </w:r>
+    </w:p>
+    <w:p>
+      <w:pPr>
+        <w:shd w:val="clear" w:color="auto" w:fill="1E1E1E"/>
+        <w:spacing w:after="0" w:line="285" w:lineRule="atLeast"/>
+        <w:rPr>
+          <w:rFonts w:ascii="Consolas" w:eastAsia="Times New Roman" w:hAnsi="Consolas" w:cs="Times New Roman"/>
+          <w:color w:val="D4D4D4"/>
+          <w:sz w:val="21"/>
+          <w:szCs w:val="21"/>
+          <w:lang w:eastAsia="en-GB"/>
+        </w:rPr>
+      </w:pPr>
+      <w:r>
+        <w:rPr>
+          <w:rFonts w:ascii="Consolas" w:eastAsia="Times New Roman" w:hAnsi="Consolas" w:cs="Times New Roman"/>
+          <w:color w:val="D4D4D4"/>
+          <w:sz w:val="21"/>
+          <w:szCs w:val="21"/>
+          <w:lang w:eastAsia="en-GB"/>
+        </w:rPr>
+        <w:t>    ],</w:t>
+      </w:r>
+    </w:p>
+    <w:p>
+      <w:pPr>
+        <w:shd w:val="clear" w:color="auto" w:fill="1E1E1E"/>
+        <w:spacing w:after="0" w:line="285" w:lineRule="atLeast"/>
+        <w:rPr>
+          <w:rFonts w:ascii="Consolas" w:eastAsia="Times New Roman" w:hAnsi="Consolas" w:cs="Times New Roman"/>
+          <w:color w:val="D4D4D4"/>
+          <w:sz w:val="21"/>
+          <w:szCs w:val="21"/>
+          <w:lang w:eastAsia="en-GB"/>
+        </w:rPr>
+      </w:pPr>
+      <w:r>
+        <w:rPr>
+          <w:rFonts w:ascii="Consolas" w:eastAsia="Times New Roman" w:hAnsi="Consolas" w:cs="Times New Roman"/>
+          <w:color w:val="D4D4D4"/>
+          <w:sz w:val="21"/>
+          <w:szCs w:val="21"/>
+          <w:lang w:eastAsia="en-GB"/>
+        </w:rPr>
+        <w:t xml:space="preserve">    </w:t>
+      </w:r>
+      <w:r>
+        <w:rPr>
+          <w:rFonts w:ascii="Consolas" w:eastAsia="Times New Roman" w:hAnsi="Consolas" w:cs="Times New Roman"/>
+          <w:color w:val="9CDCFE"/>
+          <w:sz w:val="21"/>
+          <w:szCs w:val="21"/>
+          <w:lang w:eastAsia="en-GB"/>
+        </w:rPr>
+        <w:t>"configurations"</w:t>
+      </w:r>
+      <w:r>
+        <w:rPr>
+          <w:rFonts w:ascii="Consolas" w:eastAsia="Times New Roman" w:hAnsi="Consolas" w:cs="Times New Roman"/>
+          <w:color w:val="D4D4D4"/>
+          <w:sz w:val="21"/>
+          <w:szCs w:val="21"/>
+          <w:lang w:eastAsia="en-GB"/>
+        </w:rPr>
+        <w:t>: [</w:t>
+      </w:r>
+    </w:p>
+    <w:p>
+      <w:pPr>
+        <w:shd w:val="clear" w:color="auto" w:fill="1E1E1E"/>
+        <w:spacing w:after="0" w:line="285" w:lineRule="atLeast"/>
+        <w:rPr>
+          <w:rFonts w:ascii="Consolas" w:eastAsia="Times New Roman" w:hAnsi="Consolas" w:cs="Times New Roman"/>
+          <w:color w:val="D4D4D4"/>
+          <w:sz w:val="21"/>
+          <w:szCs w:val="21"/>
+          <w:lang w:eastAsia="en-GB"/>
+        </w:rPr>
+      </w:pPr>
+      <w:r>
+        <w:rPr>
+          <w:rFonts w:ascii="Consolas" w:eastAsia="Times New Roman" w:hAnsi="Consolas" w:cs="Times New Roman"/>
+          <w:color w:val="D4D4D4"/>
+          <w:sz w:val="21"/>
+          <w:szCs w:val="21"/>
+          <w:lang w:eastAsia="en-GB"/>
+        </w:rPr>
+        <w:t xml:space="preserve">    </w:t>
+      </w:r>
+    </w:p>
+    <w:p>
+      <w:pPr>
+        <w:shd w:val="clear" w:color="auto" w:fill="1E1E1E"/>
+        <w:spacing w:after="0" w:line="285" w:lineRule="atLeast"/>
+        <w:rPr>
+          <w:rFonts w:ascii="Consolas" w:eastAsia="Times New Roman" w:hAnsi="Consolas" w:cs="Times New Roman"/>
+          <w:color w:val="D4D4D4"/>
+          <w:sz w:val="21"/>
+          <w:szCs w:val="21"/>
+          <w:lang w:eastAsia="en-GB"/>
+        </w:rPr>
+      </w:pPr>
+      <w:r>
+        <w:rPr>
+          <w:rFonts w:ascii="Consolas" w:eastAsia="Times New Roman" w:hAnsi="Consolas" w:cs="Times New Roman"/>
+          <w:color w:val="D4D4D4"/>
+          <w:sz w:val="21"/>
+          <w:szCs w:val="21"/>
+          <w:lang w:eastAsia="en-GB"/>
+        </w:rPr>
+        <w:t>        {</w:t>
+      </w:r>
+    </w:p>
+    <w:p>
+      <w:pPr>
+        <w:shd w:val="clear" w:color="auto" w:fill="1E1E1E"/>
+        <w:spacing w:after="0" w:line="285" w:lineRule="atLeast"/>
+        <w:rPr>
+          <w:rFonts w:ascii="Consolas" w:eastAsia="Times New Roman" w:hAnsi="Consolas" w:cs="Times New Roman"/>
+          <w:color w:val="D4D4D4"/>
+          <w:sz w:val="21"/>
+          <w:szCs w:val="21"/>
+          <w:lang w:eastAsia="en-GB"/>
+        </w:rPr>
+      </w:pPr>
+      <w:r>
+        <w:rPr>
+          <w:rFonts w:ascii="Consolas" w:eastAsia="Times New Roman" w:hAnsi="Consolas" w:cs="Times New Roman"/>
+          <w:color w:val="D4D4D4"/>
+          <w:sz w:val="21"/>
+          <w:szCs w:val="21"/>
+          <w:lang w:eastAsia="en-GB"/>
+        </w:rPr>
+        <w:t xml:space="preserve">            </w:t>
+      </w:r>
+      <w:r>
+        <w:rPr>
+          <w:rFonts w:ascii="Consolas" w:eastAsia="Times New Roman" w:hAnsi="Consolas" w:cs="Times New Roman"/>
+          <w:color w:val="9CDCFE"/>
+          <w:sz w:val="21"/>
+          <w:szCs w:val="21"/>
+          <w:lang w:eastAsia="en-GB"/>
+        </w:rPr>
+        <w:t>"type"</w:t>
+      </w:r>
+      <w:r>
+        <w:rPr>
+          <w:rFonts w:ascii="Consolas" w:eastAsia="Times New Roman" w:hAnsi="Consolas" w:cs="Times New Roman"/>
+          <w:color w:val="D4D4D4"/>
+          <w:sz w:val="21"/>
+          <w:szCs w:val="21"/>
+          <w:lang w:eastAsia="en-GB"/>
+        </w:rPr>
+        <w:t xml:space="preserve">: </w:t>
+      </w:r>
       <w:r>
         <w:rPr>
           <w:rFonts w:ascii="Consolas" w:eastAsia="Times New Roman" w:hAnsi="Consolas" w:cs="Times New Roman"/>
@@ -227,9 +576,61 @@
           <w:szCs w:val="21"/>
           <w:lang w:eastAsia="en-GB"/>
         </w:rPr>
-        <w:t>ts</w:t>
-      </w:r>
-      <w:proofErr w:type="spellEnd"/>
+        <w:t>"node"</w:t>
+      </w:r>
+      <w:r>
+        <w:rPr>
+          <w:rFonts w:ascii="Consolas" w:eastAsia="Times New Roman" w:hAnsi="Consolas" w:cs="Times New Roman"/>
+          <w:color w:val="D4D4D4"/>
+          <w:sz w:val="21"/>
+          <w:szCs w:val="21"/>
+          <w:lang w:eastAsia="en-GB"/>
+        </w:rPr>
+        <w:t>,</w:t>
+      </w:r>
+    </w:p>
+    <w:p>
+      <w:pPr>
+        <w:shd w:val="clear" w:color="auto" w:fill="1E1E1E"/>
+        <w:spacing w:after="0" w:line="285" w:lineRule="atLeast"/>
+        <w:rPr>
+          <w:rFonts w:ascii="Consolas" w:eastAsia="Times New Roman" w:hAnsi="Consolas" w:cs="Times New Roman"/>
+          <w:color w:val="D4D4D4"/>
+          <w:sz w:val="21"/>
+          <w:szCs w:val="21"/>
+          <w:lang w:eastAsia="en-GB"/>
+        </w:rPr>
+      </w:pPr>
+      <w:r>
+        <w:rPr>
+          <w:rFonts w:ascii="Consolas" w:eastAsia="Times New Roman" w:hAnsi="Consolas" w:cs="Times New Roman"/>
+          <w:color w:val="D4D4D4"/>
+          <w:sz w:val="21"/>
+          <w:szCs w:val="21"/>
+          <w:lang w:eastAsia="en-GB"/>
+        </w:rPr>
+        <w:t xml:space="preserve">            </w:t>
+      </w:r>
+      <w:r>
+        <w:rPr>
+          <w:rFonts w:ascii="Consolas" w:eastAsia="Times New Roman" w:hAnsi="Consolas" w:cs="Times New Roman"/>
+          <w:color w:val="9CDCFE"/>
+          <w:sz w:val="21"/>
+          <w:szCs w:val="21"/>
+          <w:lang w:eastAsia="en-GB"/>
+        </w:rPr>
+        <w:t>"request"</w:t>
+      </w:r>
+      <w:r>
+        <w:rPr>
+          <w:rFonts w:ascii="Consolas" w:eastAsia="Times New Roman" w:hAnsi="Consolas" w:cs="Times New Roman"/>
+          <w:color w:val="D4D4D4"/>
+          <w:sz w:val="21"/>
+          <w:szCs w:val="21"/>
+          <w:lang w:eastAsia="en-GB"/>
+        </w:rPr>
+        <w:t xml:space="preserve">: </w:t>
+      </w:r>
       <w:r>
         <w:rPr>
           <w:rFonts w:ascii="Consolas" w:eastAsia="Times New Roman" w:hAnsi="Consolas" w:cs="Times New Roman"/>
@@ -238,9 +639,61 @@
           <w:szCs w:val="21"/>
           <w:lang w:eastAsia="en-GB"/>
         </w:rPr>
-        <w:t xml:space="preserve">-node/register --require </w:t>
-      </w:r>
-      <w:proofErr w:type="spellStart"/>
+        <w:t>"launch"</w:t>
+      </w:r>
+      <w:r>
+        <w:rPr>
+          <w:rFonts w:ascii="Consolas" w:eastAsia="Times New Roman" w:hAnsi="Consolas" w:cs="Times New Roman"/>
+          <w:color w:val="D4D4D4"/>
+          <w:sz w:val="21"/>
+          <w:szCs w:val="21"/>
+          <w:lang w:eastAsia="en-GB"/>
+        </w:rPr>
+        <w:t>,</w:t>
+      </w:r>
+    </w:p>
+    <w:p>
+      <w:pPr>
+        <w:shd w:val="clear" w:color="auto" w:fill="1E1E1E"/>
+        <w:spacing w:after="0" w:line="285" w:lineRule="atLeast"/>
+        <w:rPr>
+          <w:rFonts w:ascii="Consolas" w:eastAsia="Times New Roman" w:hAnsi="Consolas" w:cs="Times New Roman"/>
+          <w:color w:val="D4D4D4"/>
+          <w:sz w:val="21"/>
+          <w:szCs w:val="21"/>
+          <w:lang w:eastAsia="en-GB"/>
+        </w:rPr>
+      </w:pPr>
+      <w:r>
+        <w:rPr>
+          <w:rFonts w:ascii="Consolas" w:eastAsia="Times New Roman" w:hAnsi="Consolas" w:cs="Times New Roman"/>
+          <w:color w:val="D4D4D4"/>
+          <w:sz w:val="21"/>
+          <w:szCs w:val="21"/>
+          <w:lang w:eastAsia="en-GB"/>
+        </w:rPr>
+        <w:t xml:space="preserve">            </w:t>
+      </w:r>
+      <w:r>
+        <w:rPr>
+          <w:rFonts w:ascii="Consolas" w:eastAsia="Times New Roman" w:hAnsi="Consolas" w:cs="Times New Roman"/>
+          <w:color w:val="9CDCFE"/>
+          <w:sz w:val="21"/>
+          <w:szCs w:val="21"/>
+          <w:lang w:eastAsia="en-GB"/>
+        </w:rPr>
+        <w:t>"protocol"</w:t>
+      </w:r>
+      <w:r>
+        <w:rPr>
+          <w:rFonts w:ascii="Consolas" w:eastAsia="Times New Roman" w:hAnsi="Consolas" w:cs="Times New Roman"/>
+          <w:color w:val="D4D4D4"/>
+          <w:sz w:val="21"/>
+          <w:szCs w:val="21"/>
+          <w:lang w:eastAsia="en-GB"/>
+        </w:rPr>
+        <w:t xml:space="preserve">: </w:t>
+      </w:r>
       <w:r>
         <w:rPr>
           <w:rFonts w:ascii="Consolas" w:eastAsia="Times New Roman" w:hAnsi="Consolas" w:cs="Times New Roman"/>
@@ -249,9 +702,61 @@
           <w:szCs w:val="21"/>
           <w:lang w:eastAsia="en-GB"/>
         </w:rPr>
-        <w:t>hooks.ts</w:t>
-      </w:r>
-      <w:proofErr w:type="spellEnd"/>
+        <w:t>"inspector"</w:t>
+      </w:r>
+      <w:r>
+        <w:rPr>
+          <w:rFonts w:ascii="Consolas" w:eastAsia="Times New Roman" w:hAnsi="Consolas" w:cs="Times New Roman"/>
+          <w:color w:val="D4D4D4"/>
+          <w:sz w:val="21"/>
+          <w:szCs w:val="21"/>
+          <w:lang w:eastAsia="en-GB"/>
+        </w:rPr>
+        <w:t>,</w:t>
+      </w:r>
+    </w:p>
+    <w:p>
+      <w:pPr>
+        <w:shd w:val="clear" w:color="auto" w:fill="1E1E1E"/>
+        <w:spacing w:after="0" w:line="285" w:lineRule="atLeast"/>
+        <w:rPr>
+          <w:rFonts w:ascii="Consolas" w:eastAsia="Times New Roman" w:hAnsi="Consolas" w:cs="Times New Roman"/>
+          <w:color w:val="D4D4D4"/>
+          <w:sz w:val="21"/>
+          <w:szCs w:val="21"/>
+          <w:lang w:eastAsia="en-GB"/>
+        </w:rPr>
+      </w:pPr>
+      <w:r>
+        <w:rPr>
+          <w:rFonts w:ascii="Consolas" w:eastAsia="Times New Roman" w:hAnsi="Consolas" w:cs="Times New Roman"/>
+          <w:color w:val="D4D4D4"/>
+          <w:sz w:val="21"/>
+          <w:szCs w:val="21"/>
+          <w:lang w:eastAsia="en-GB"/>
+        </w:rPr>
+        <w:t xml:space="preserve">            </w:t>
+      </w:r>
+      <w:r>
+        <w:rPr>
+          <w:rFonts w:ascii="Consolas" w:eastAsia="Times New Roman" w:hAnsi="Consolas" w:cs="Times New Roman"/>
+          <w:color w:val="9CDCFE"/>
+          <w:sz w:val="21"/>
+          <w:szCs w:val="21"/>
+          <w:lang w:eastAsia="en-GB"/>
+        </w:rPr>
+        <w:t>"console"</w:t>
+      </w:r>
+      <w:r>
+        <w:rPr>
+          <w:rFonts w:ascii="Consolas" w:eastAsia="Times New Roman" w:hAnsi="Consolas" w:cs="Times New Roman"/>
+          <w:color w:val="D4D4D4"/>
+          <w:sz w:val="21"/>
+          <w:szCs w:val="21"/>
+          <w:lang w:eastAsia="en-GB"/>
+        </w:rPr>
+        <w:t xml:space="preserve">: </w:t>
+      </w:r>
       <w:r>
         <w:rPr>
           <w:rFonts w:ascii="Consolas" w:eastAsia="Times New Roman" w:hAnsi="Consolas" w:cs="Times New Roman"/>
@@ -260,9 +765,61 @@
           <w:szCs w:val="21"/>
           <w:lang w:eastAsia="en-GB"/>
         </w:rPr>
-        <w:t xml:space="preserve"> --require </w:t>
-      </w:r>
-      <w:proofErr w:type="spellStart"/>
+        <w:t>"integratedTerminal"</w:t>
+      </w:r>
+      <w:r>
+        <w:rPr>
+          <w:rFonts w:ascii="Consolas" w:eastAsia="Times New Roman" w:hAnsi="Consolas" w:cs="Times New Roman"/>
+          <w:color w:val="D4D4D4"/>
+          <w:sz w:val="21"/>
+          <w:szCs w:val="21"/>
+          <w:lang w:eastAsia="en-GB"/>
+        </w:rPr>
+        <w:t>,</w:t>
+      </w:r>
+    </w:p>
+    <w:p>
+      <w:pPr>
+        <w:shd w:val="clear" w:color="auto" w:fill="1E1E1E"/>
+        <w:spacing w:after="0" w:line="285" w:lineRule="atLeast"/>
+        <w:rPr>
+          <w:rFonts w:ascii="Consolas" w:eastAsia="Times New Roman" w:hAnsi="Consolas" w:cs="Times New Roman"/>
+          <w:color w:val="D4D4D4"/>
+          <w:sz w:val="21"/>
+          <w:szCs w:val="21"/>
+          <w:lang w:eastAsia="en-GB"/>
+        </w:rPr>
+      </w:pPr>
+      <w:r>
+        <w:rPr>
+          <w:rFonts w:ascii="Consolas" w:eastAsia="Times New Roman" w:hAnsi="Consolas" w:cs="Times New Roman"/>
+          <w:color w:val="D4D4D4"/>
+          <w:sz w:val="21"/>
+          <w:szCs w:val="21"/>
+          <w:lang w:eastAsia="en-GB"/>
+        </w:rPr>
+        <w:t xml:space="preserve">            </w:t>
+      </w:r>
+      <w:r>
+        <w:rPr>
+          <w:rFonts w:ascii="Consolas" w:eastAsia="Times New Roman" w:hAnsi="Consolas" w:cs="Times New Roman"/>
+          <w:color w:val="9CDCFE"/>
+          <w:sz w:val="21"/>
+          <w:szCs w:val="21"/>
+          <w:lang w:eastAsia="en-GB"/>
+        </w:rPr>
+        <w:t>"name"</w:t>
+      </w:r>
+      <w:r>
+        <w:rPr>
+          <w:rFonts w:ascii="Consolas" w:eastAsia="Times New Roman" w:hAnsi="Consolas" w:cs="Times New Roman"/>
+          <w:color w:val="D4D4D4"/>
+          <w:sz w:val="21"/>
+          <w:szCs w:val="21"/>
+          <w:lang w:eastAsia="en-GB"/>
+        </w:rPr>
+        <w:t xml:space="preserve">: </w:t>
+      </w:r>
       <w:r>
         <w:rPr>
           <w:rFonts w:ascii="Consolas" w:eastAsia="Times New Roman" w:hAnsi="Consolas" w:cs="Times New Roman"/>
@@ -271,9 +828,124 @@
           <w:szCs w:val="21"/>
           <w:lang w:eastAsia="en-GB"/>
         </w:rPr>
-        <w:t>stepDefinitions</w:t>
-      </w:r>
-      <w:proofErr w:type="spellEnd"/>
+        <w:t>"Launch Features"</w:t>
+      </w:r>
+      <w:r>
+        <w:rPr>
+          <w:rFonts w:ascii="Consolas" w:eastAsia="Times New Roman" w:hAnsi="Consolas" w:cs="Times New Roman"/>
+          <w:color w:val="D4D4D4"/>
+          <w:sz w:val="21"/>
+          <w:szCs w:val="21"/>
+          <w:lang w:eastAsia="en-GB"/>
+        </w:rPr>
+        <w:t>,</w:t>
+      </w:r>
+    </w:p>
+    <w:p>
+      <w:pPr>
+        <w:shd w:val="clear" w:color="auto" w:fill="1E1E1E"/>
+        <w:spacing w:after="0" w:line="285" w:lineRule="atLeast"/>
+        <w:rPr>
+          <w:rFonts w:ascii="Consolas" w:eastAsia="Times New Roman" w:hAnsi="Consolas" w:cs="Times New Roman"/>
+          <w:color w:val="D4D4D4"/>
+          <w:sz w:val="21"/>
+          <w:szCs w:val="21"/>
+          <w:lang w:eastAsia="en-GB"/>
+        </w:rPr>
+      </w:pPr>
+      <w:r>
+        <w:rPr>
+          <w:rFonts w:ascii="Consolas" w:eastAsia="Times New Roman" w:hAnsi="Consolas" w:cs="Times New Roman"/>
+          <w:color w:val="D4D4D4"/>
+          <w:sz w:val="21"/>
+          <w:szCs w:val="21"/>
+          <w:lang w:eastAsia="en-GB"/>
+        </w:rPr>
+        <w:t xml:space="preserve">            </w:t>
+      </w:r>
+      <w:r>
+        <w:rPr>
+          <w:rFonts w:ascii="Consolas" w:eastAsia="Times New Roman" w:hAnsi="Consolas" w:cs="Times New Roman"/>
+          <w:color w:val="9CDCFE"/>
+          <w:sz w:val="21"/>
+          <w:szCs w:val="21"/>
+          <w:lang w:eastAsia="en-GB"/>
+        </w:rPr>
+        <w:t>"stopOnEntry"</w:t>
+      </w:r>
+      <w:r>
+        <w:rPr>
+          <w:rFonts w:ascii="Consolas" w:eastAsia="Times New Roman" w:hAnsi="Consolas" w:cs="Times New Roman"/>
+          <w:color w:val="D4D4D4"/>
+          <w:sz w:val="21"/>
+          <w:szCs w:val="21"/>
+          <w:lang w:eastAsia="en-GB"/>
+        </w:rPr>
+        <w:t xml:space="preserve">: </w:t>
+      </w:r>
+      <w:r>
+        <w:rPr>
+          <w:rFonts w:ascii="Consolas" w:eastAsia="Times New Roman" w:hAnsi="Consolas" w:cs="Times New Roman"/>
+          <w:color w:val="569CD6"/>
+          <w:sz w:val="21"/>
+          <w:szCs w:val="21"/>
+          <w:lang w:eastAsia="en-GB"/>
+        </w:rPr>
+        <w:t>false</w:t>
+      </w:r>
+      <w:r>
+        <w:rPr>
+          <w:rFonts w:ascii="Consolas" w:eastAsia="Times New Roman" w:hAnsi="Consolas" w:cs="Times New Roman"/>
+          <w:color w:val="D4D4D4"/>
+          <w:sz w:val="21"/>
+          <w:szCs w:val="21"/>
+          <w:lang w:eastAsia="en-GB"/>
+        </w:rPr>
+        <w:t>,</w:t>
+      </w:r>
+    </w:p>
+    <w:p>
+      <w:pPr>
+        <w:shd w:val="clear" w:color="auto" w:fill="1E1E1E"/>
+        <w:spacing w:after="0" w:line="285" w:lineRule="atLeast"/>
+        <w:rPr>
+          <w:rFonts w:ascii="Consolas" w:eastAsia="Times New Roman" w:hAnsi="Consolas" w:cs="Times New Roman"/>
+          <w:color w:val="D4D4D4"/>
+          <w:sz w:val="21"/>
+          <w:szCs w:val="21"/>
+          <w:lang w:eastAsia="en-GB"/>
+        </w:rPr>
+      </w:pPr>
+      <w:r>
+        <w:rPr>
+          <w:rFonts w:ascii="Consolas" w:eastAsia="Times New Roman" w:hAnsi="Consolas" w:cs="Times New Roman"/>
+          <w:color w:val="D4D4D4"/>
+          <w:sz w:val="21"/>
+          <w:szCs w:val="21"/>
+          <w:lang w:eastAsia="en-GB"/>
+        </w:rPr>
+        <w:t xml:space="preserve">            </w:t>
+      </w:r>
+      <w:r>
+        <w:rPr>
+          <w:rFonts w:ascii="Consolas" w:eastAsia="Times New Roman" w:hAnsi="Consolas" w:cs="Times New Roman"/>
+          <w:color w:val="9CDCFE"/>
+          <w:sz w:val="21"/>
+          <w:szCs w:val="21"/>
+          <w:lang w:eastAsia="en-GB"/>
+        </w:rPr>
+        <w:t>"program"</w:t>
+      </w:r>
+      <w:r>
+        <w:rPr>
+          <w:rFonts w:ascii="Consolas" w:eastAsia="Times New Roman" w:hAnsi="Consolas" w:cs="Times New Roman"/>
+          <w:color w:val="D4D4D4"/>
+          <w:sz w:val="21"/>
+          <w:szCs w:val="21"/>
+          <w:lang w:eastAsia="en-GB"/>
+        </w:rPr>
+        <w:t xml:space="preserve">: </w:t>
+      </w:r>
       <w:r>
         <w:rPr>
           <w:rFonts w:ascii="Consolas" w:eastAsia="Times New Roman" w:hAnsi="Consolas" w:cs="Times New Roman"/>
@@ -282,9 +954,84 @@
           <w:szCs w:val="21"/>
           <w:lang w:eastAsia="en-GB"/>
         </w:rPr>
-        <w:t>/**/*.</w:t>
-      </w:r>
-      <w:proofErr w:type="spellStart"/>
+        <w:t>"${workspaceRoot}/node_modules/@cucumber/cucumber/bin/cucumber-js"</w:t>
+      </w:r>
+      <w:r>
+        <w:rPr>
+          <w:rFonts w:ascii="Consolas" w:eastAsia="Times New Roman" w:hAnsi="Consolas" w:cs="Times New Roman"/>
+          <w:color w:val="D4D4D4"/>
+          <w:sz w:val="21"/>
+          <w:szCs w:val="21"/>
+          <w:lang w:eastAsia="en-GB"/>
+        </w:rPr>
+        <w:t>,</w:t>
+      </w:r>
+    </w:p>
+    <w:p>
+      <w:pPr>
+        <w:shd w:val="clear" w:color="auto" w:fill="1E1E1E"/>
+        <w:spacing w:after="0" w:line="285" w:lineRule="atLeast"/>
+        <w:rPr>
+          <w:rFonts w:ascii="Consolas" w:eastAsia="Times New Roman" w:hAnsi="Consolas" w:cs="Times New Roman"/>
+          <w:color w:val="D4D4D4"/>
+          <w:sz w:val="21"/>
+          <w:szCs w:val="21"/>
+          <w:lang w:eastAsia="en-GB"/>
+        </w:rPr>
+      </w:pPr>
+      <w:r>
+        <w:rPr>
+          <w:rFonts w:ascii="Consolas" w:eastAsia="Times New Roman" w:hAnsi="Consolas" w:cs="Times New Roman"/>
+          <w:color w:val="D4D4D4"/>
+          <w:sz w:val="21"/>
+          <w:szCs w:val="21"/>
+          <w:lang w:eastAsia="en-GB"/>
+        </w:rPr>
+        <w:t xml:space="preserve">            </w:t>
+      </w:r>
+      <w:r>
+        <w:rPr>
+          <w:rFonts w:ascii="Consolas" w:eastAsia="Times New Roman" w:hAnsi="Consolas" w:cs="Times New Roman"/>
+          <w:color w:val="9CDCFE"/>
+          <w:sz w:val="21"/>
+          <w:szCs w:val="21"/>
+          <w:lang w:eastAsia="en-GB"/>
+        </w:rPr>
+        <w:t>"args"</w:t>
+      </w:r>
+      <w:r>
+        <w:rPr>
+          <w:rFonts w:ascii="Consolas" w:eastAsia="Times New Roman" w:hAnsi="Consolas" w:cs="Times New Roman"/>
+          <w:color w:val="D4D4D4"/>
+          <w:sz w:val="21"/>
+          <w:szCs w:val="21"/>
+          <w:lang w:eastAsia="en-GB"/>
+        </w:rPr>
+        <w:t>: [</w:t>
+      </w:r>
+    </w:p>
+    <w:p>
+      <w:pPr>
+        <w:shd w:val="clear" w:color="auto" w:fill="1E1E1E"/>
+        <w:spacing w:after="0" w:line="285" w:lineRule="atLeast"/>
+        <w:rPr>
+          <w:rFonts w:ascii="Consolas" w:eastAsia="Times New Roman" w:hAnsi="Consolas" w:cs="Times New Roman"/>
+          <w:color w:val="D4D4D4"/>
+          <w:sz w:val="21"/>
+          <w:szCs w:val="21"/>
+          <w:lang w:eastAsia="en-GB"/>
+        </w:rPr>
+      </w:pPr>
+      <w:r>
+        <w:rPr>
+          <w:rFonts w:ascii="Consolas" w:eastAsia="Times New Roman" w:hAnsi="Consolas" w:cs="Times New Roman"/>
+          <w:color w:val="D4D4D4"/>
+          <w:sz w:val="21"/>
+          <w:szCs w:val="21"/>
+          <w:lang w:eastAsia="en-GB"/>
+        </w:rPr>
+        <w:t xml:space="preserve">                </w:t>
+      </w:r>
       <w:r>
         <w:rPr>
           <w:rFonts w:ascii="Consolas" w:eastAsia="Times New Roman" w:hAnsi="Consolas" w:cs="Times New Roman"/>
@@ -293,9 +1040,41 @@
           <w:szCs w:val="21"/>
           <w:lang w:eastAsia="en-GB"/>
         </w:rPr>
-        <w:t>ts</w:t>
-      </w:r>
-      <w:proofErr w:type="spellEnd"/>
+        <w:t>"/src/features/**/*.feature"</w:t>
+      </w:r>
+      <w:r>
+        <w:rPr>
+          <w:rFonts w:ascii="Consolas" w:eastAsia="Times New Roman" w:hAnsi="Consolas" w:cs="Times New Roman"/>
+          <w:color w:val="D4D4D4"/>
+          <w:sz w:val="21"/>
+          <w:szCs w:val="21"/>
+          <w:lang w:eastAsia="en-GB"/>
+        </w:rPr>
+        <w:t>,</w:t>
+      </w:r>
+    </w:p>
+    <w:p>
+      <w:pPr>
+        <w:shd w:val="clear" w:color="auto" w:fill="1E1E1E"/>
+        <w:spacing w:after="0" w:line="285" w:lineRule="atLeast"/>
+        <w:rPr>
+          <w:rFonts w:ascii="Consolas" w:eastAsia="Times New Roman" w:hAnsi="Consolas" w:cs="Times New Roman"/>
+          <w:color w:val="D4D4D4"/>
+          <w:sz w:val="21"/>
+          <w:szCs w:val="21"/>
+          <w:lang w:eastAsia="en-GB"/>
+        </w:rPr>
+      </w:pPr>
+      <w:r>
+        <w:rPr>
+          <w:rFonts w:ascii="Consolas" w:eastAsia="Times New Roman" w:hAnsi="Consolas" w:cs="Times New Roman"/>
+          <w:color w:val="D4D4D4"/>
+          <w:sz w:val="21"/>
+          <w:szCs w:val="21"/>
+          <w:lang w:eastAsia="en-GB"/>
+        </w:rPr>
+        <w:t xml:space="preserve">                </w:t>
+      </w:r>
       <w:r>
         <w:rPr>
           <w:rFonts w:ascii="Consolas" w:eastAsia="Times New Roman" w:hAnsi="Consolas" w:cs="Times New Roman"/>
@@ -304,7 +1083,7 @@
           <w:szCs w:val="21"/>
           <w:lang w:eastAsia="en-GB"/>
         </w:rPr>
-        <w:t>"</w:t>
+        <w:t>"--require"</w:t>
       </w:r>
       <w:r>
         <w:rPr>
@@ -319,95 +1098,955 @@
     </w:p>
     <w:p>
       <w:pPr>
-        <w:pStyle w:val="ListParagraph"/>
-        <w:numPr>
-          <w:ilvl w:val="0"/>
-          <w:numId w:val="2"/>
-        </w:numPr>
-      </w:pPr>
-      <w:r>
-        <w:t>-f pretty-formatter is to produce result in gherkin style</w:t>
-      </w:r>
-    </w:p>
-    <w:p>
-      <w:pPr>
-        <w:pStyle w:val="ListParagraph"/>
-        <w:numPr>
-          <w:ilvl w:val="0"/>
-          <w:numId w:val="2"/>
-        </w:numPr>
-      </w:pPr>
-      <w:r>
-        <w:t>features/**/*.feature - specifies feature files location</w:t>
-      </w:r>
-    </w:p>
-    <w:p>
-      <w:pPr>
-        <w:pStyle w:val="ListParagraph"/>
-        <w:numPr>
-          <w:ilvl w:val="0"/>
-          <w:numId w:val="2"/>
-        </w:numPr>
-      </w:pPr>
-      <w:r>
-        <w:t xml:space="preserve">--require </w:t>
-      </w:r>
-      <w:proofErr w:type="spellStart"/>
-      <w:r>
-        <w:t>hooks.ts</w:t>
-      </w:r>
-      <w:proofErr w:type="spellEnd"/>
-      <w:r>
-        <w:t xml:space="preserve"> – this is the  hooks file we created to set up browser, etc</w:t>
-      </w:r>
-    </w:p>
-    <w:p>
-      <w:pPr>
-        <w:pStyle w:val="ListParagraph"/>
-        <w:numPr>
-          <w:ilvl w:val="0"/>
-          <w:numId w:val="2"/>
-        </w:numPr>
-      </w:pPr>
-      <w:r>
-        <w:t xml:space="preserve">--require </w:t>
-      </w:r>
-      <w:proofErr w:type="spellStart"/>
-      <w:r>
-        <w:t>stepDefinitions</w:t>
-      </w:r>
-      <w:proofErr w:type="spellEnd"/>
-      <w:r>
-        <w:t>/**/*.</w:t>
-      </w:r>
-      <w:proofErr w:type="spellStart"/>
-      <w:r>
-        <w:t>ts</w:t>
-      </w:r>
-      <w:proofErr w:type="spellEnd"/>
-      <w:r>
-        <w:t xml:space="preserve"> – specifies the step files location</w:t>
-      </w:r>
-    </w:p>
-    <w:p>
-      <w:pPr>
-        <w:pStyle w:val="ListParagraph"/>
-        <w:numPr>
-          <w:ilvl w:val="0"/>
-          <w:numId w:val="2"/>
-        </w:numPr>
-      </w:pPr>
-      <w:r>
-        <w:t>Note: the “debug”</w:t>
-      </w:r>
-      <w:r>
-        <w:t xml:space="preserve"> script command</w:t>
-      </w:r>
-      <w:r>
-        <w:t xml:space="preserve"> </w:t>
-      </w:r>
-      <w:r>
-        <w:t>is not working…</w:t>
+        <w:shd w:val="clear" w:color="auto" w:fill="1E1E1E"/>
+        <w:spacing w:after="0" w:line="285" w:lineRule="atLeast"/>
+        <w:rPr>
+          <w:rFonts w:ascii="Consolas" w:eastAsia="Times New Roman" w:hAnsi="Consolas" w:cs="Times New Roman"/>
+          <w:color w:val="D4D4D4"/>
+          <w:sz w:val="21"/>
+          <w:szCs w:val="21"/>
+          <w:lang w:eastAsia="en-GB"/>
+        </w:rPr>
+      </w:pPr>
+      <w:r>
+        <w:rPr>
+          <w:rFonts w:ascii="Consolas" w:eastAsia="Times New Roman" w:hAnsi="Consolas" w:cs="Times New Roman"/>
+          <w:color w:val="D4D4D4"/>
+          <w:sz w:val="21"/>
+          <w:szCs w:val="21"/>
+          <w:lang w:eastAsia="en-GB"/>
+        </w:rPr>
+        <w:t xml:space="preserve">                </w:t>
+      </w:r>
+      <w:r>
+        <w:rPr>
+          <w:rFonts w:ascii="Consolas" w:eastAsia="Times New Roman" w:hAnsi="Consolas" w:cs="Times New Roman"/>
+          <w:color w:val="CE9178"/>
+          <w:sz w:val="21"/>
+          <w:szCs w:val="21"/>
+          <w:lang w:eastAsia="en-GB"/>
+        </w:rPr>
+        <w:t>"/src/stepDefinitions/**/*.ts"</w:t>
+      </w:r>
+      <w:r>
+        <w:rPr>
+          <w:rFonts w:ascii="Consolas" w:eastAsia="Times New Roman" w:hAnsi="Consolas" w:cs="Times New Roman"/>
+          <w:color w:val="D4D4D4"/>
+          <w:sz w:val="21"/>
+          <w:szCs w:val="21"/>
+          <w:lang w:eastAsia="en-GB"/>
+        </w:rPr>
+        <w:t>,</w:t>
+      </w:r>
+    </w:p>
+    <w:p>
+      <w:pPr>
+        <w:shd w:val="clear" w:color="auto" w:fill="1E1E1E"/>
+        <w:spacing w:after="0" w:line="285" w:lineRule="atLeast"/>
+        <w:rPr>
+          <w:rFonts w:ascii="Consolas" w:eastAsia="Times New Roman" w:hAnsi="Consolas" w:cs="Times New Roman"/>
+          <w:color w:val="D4D4D4"/>
+          <w:sz w:val="21"/>
+          <w:szCs w:val="21"/>
+          <w:lang w:eastAsia="en-GB"/>
+        </w:rPr>
+      </w:pPr>
+      <w:r>
+        <w:rPr>
+          <w:rFonts w:ascii="Consolas" w:eastAsia="Times New Roman" w:hAnsi="Consolas" w:cs="Times New Roman"/>
+          <w:color w:val="D4D4D4"/>
+          <w:sz w:val="21"/>
+          <w:szCs w:val="21"/>
+          <w:lang w:eastAsia="en-GB"/>
+        </w:rPr>
+        <w:lastRenderedPageBreak/>
+        <w:t xml:space="preserve">                </w:t>
+      </w:r>
+      <w:r>
+        <w:rPr>
+          <w:rFonts w:ascii="Consolas" w:eastAsia="Times New Roman" w:hAnsi="Consolas" w:cs="Times New Roman"/>
+          <w:color w:val="CE9178"/>
+          <w:sz w:val="21"/>
+          <w:szCs w:val="21"/>
+          <w:lang w:eastAsia="en-GB"/>
+        </w:rPr>
+        <w:t>"--require"</w:t>
+      </w:r>
+      <w:r>
+        <w:rPr>
+          <w:rFonts w:ascii="Consolas" w:eastAsia="Times New Roman" w:hAnsi="Consolas" w:cs="Times New Roman"/>
+          <w:color w:val="D4D4D4"/>
+          <w:sz w:val="21"/>
+          <w:szCs w:val="21"/>
+          <w:lang w:eastAsia="en-GB"/>
+        </w:rPr>
+        <w:t>,</w:t>
+      </w:r>
+    </w:p>
+    <w:p>
+      <w:pPr>
+        <w:shd w:val="clear" w:color="auto" w:fill="1E1E1E"/>
+        <w:spacing w:after="0" w:line="285" w:lineRule="atLeast"/>
+        <w:rPr>
+          <w:rFonts w:ascii="Consolas" w:eastAsia="Times New Roman" w:hAnsi="Consolas" w:cs="Times New Roman"/>
+          <w:color w:val="D4D4D4"/>
+          <w:sz w:val="21"/>
+          <w:szCs w:val="21"/>
+          <w:lang w:eastAsia="en-GB"/>
+        </w:rPr>
+      </w:pPr>
+      <w:r>
+        <w:rPr>
+          <w:rFonts w:ascii="Consolas" w:eastAsia="Times New Roman" w:hAnsi="Consolas" w:cs="Times New Roman"/>
+          <w:color w:val="D4D4D4"/>
+          <w:sz w:val="21"/>
+          <w:szCs w:val="21"/>
+          <w:lang w:eastAsia="en-GB"/>
+        </w:rPr>
+        <w:t xml:space="preserve">                </w:t>
+      </w:r>
+      <w:r>
+        <w:rPr>
+          <w:rFonts w:ascii="Consolas" w:eastAsia="Times New Roman" w:hAnsi="Consolas" w:cs="Times New Roman"/>
+          <w:color w:val="CE9178"/>
+          <w:sz w:val="21"/>
+          <w:szCs w:val="21"/>
+          <w:lang w:eastAsia="en-GB"/>
+        </w:rPr>
+        <w:t>"src/pages/*.ts"</w:t>
+      </w:r>
+      <w:r>
+        <w:rPr>
+          <w:rFonts w:ascii="Consolas" w:eastAsia="Times New Roman" w:hAnsi="Consolas" w:cs="Times New Roman"/>
+          <w:color w:val="D4D4D4"/>
+          <w:sz w:val="21"/>
+          <w:szCs w:val="21"/>
+          <w:lang w:eastAsia="en-GB"/>
+        </w:rPr>
+        <w:t xml:space="preserve">, </w:t>
+      </w:r>
+    </w:p>
+    <w:p>
+      <w:pPr>
+        <w:shd w:val="clear" w:color="auto" w:fill="1E1E1E"/>
+        <w:spacing w:after="0" w:line="285" w:lineRule="atLeast"/>
+        <w:rPr>
+          <w:rFonts w:ascii="Consolas" w:eastAsia="Times New Roman" w:hAnsi="Consolas" w:cs="Times New Roman"/>
+          <w:color w:val="D4D4D4"/>
+          <w:sz w:val="21"/>
+          <w:szCs w:val="21"/>
+          <w:lang w:eastAsia="en-GB"/>
+        </w:rPr>
+      </w:pPr>
+      <w:r>
+        <w:rPr>
+          <w:rFonts w:ascii="Consolas" w:eastAsia="Times New Roman" w:hAnsi="Consolas" w:cs="Times New Roman"/>
+          <w:color w:val="D4D4D4"/>
+          <w:sz w:val="21"/>
+          <w:szCs w:val="21"/>
+          <w:lang w:eastAsia="en-GB"/>
+        </w:rPr>
+        <w:t xml:space="preserve">                </w:t>
+      </w:r>
+      <w:r>
+        <w:rPr>
+          <w:rFonts w:ascii="Consolas" w:eastAsia="Times New Roman" w:hAnsi="Consolas" w:cs="Times New Roman"/>
+          <w:color w:val="CE9178"/>
+          <w:sz w:val="21"/>
+          <w:szCs w:val="21"/>
+          <w:lang w:eastAsia="en-GB"/>
+        </w:rPr>
+        <w:t>"--require"</w:t>
+      </w:r>
+      <w:r>
+        <w:rPr>
+          <w:rFonts w:ascii="Consolas" w:eastAsia="Times New Roman" w:hAnsi="Consolas" w:cs="Times New Roman"/>
+          <w:color w:val="D4D4D4"/>
+          <w:sz w:val="21"/>
+          <w:szCs w:val="21"/>
+          <w:lang w:eastAsia="en-GB"/>
+        </w:rPr>
+        <w:t>,</w:t>
+      </w:r>
+    </w:p>
+    <w:p>
+      <w:pPr>
+        <w:shd w:val="clear" w:color="auto" w:fill="1E1E1E"/>
+        <w:spacing w:after="0" w:line="285" w:lineRule="atLeast"/>
+        <w:rPr>
+          <w:rFonts w:ascii="Consolas" w:eastAsia="Times New Roman" w:hAnsi="Consolas" w:cs="Times New Roman"/>
+          <w:color w:val="D4D4D4"/>
+          <w:sz w:val="21"/>
+          <w:szCs w:val="21"/>
+          <w:lang w:eastAsia="en-GB"/>
+        </w:rPr>
+      </w:pPr>
+      <w:r>
+        <w:rPr>
+          <w:rFonts w:ascii="Consolas" w:eastAsia="Times New Roman" w:hAnsi="Consolas" w:cs="Times New Roman"/>
+          <w:color w:val="D4D4D4"/>
+          <w:sz w:val="21"/>
+          <w:szCs w:val="21"/>
+          <w:lang w:eastAsia="en-GB"/>
+        </w:rPr>
+        <w:t xml:space="preserve">                </w:t>
+      </w:r>
+      <w:r>
+        <w:rPr>
+          <w:rFonts w:ascii="Consolas" w:eastAsia="Times New Roman" w:hAnsi="Consolas" w:cs="Times New Roman"/>
+          <w:color w:val="CE9178"/>
+          <w:sz w:val="21"/>
+          <w:szCs w:val="21"/>
+          <w:lang w:eastAsia="en-GB"/>
+        </w:rPr>
+        <w:t>"/src/support/*.ts"</w:t>
+      </w:r>
+      <w:r>
+        <w:rPr>
+          <w:rFonts w:ascii="Consolas" w:eastAsia="Times New Roman" w:hAnsi="Consolas" w:cs="Times New Roman"/>
+          <w:color w:val="D4D4D4"/>
+          <w:sz w:val="21"/>
+          <w:szCs w:val="21"/>
+          <w:lang w:eastAsia="en-GB"/>
+        </w:rPr>
+        <w:t>,</w:t>
+      </w:r>
+    </w:p>
+    <w:p>
+      <w:pPr>
+        <w:shd w:val="clear" w:color="auto" w:fill="1E1E1E"/>
+        <w:spacing w:after="0" w:line="285" w:lineRule="atLeast"/>
+        <w:rPr>
+          <w:rFonts w:ascii="Consolas" w:eastAsia="Times New Roman" w:hAnsi="Consolas" w:cs="Times New Roman"/>
+          <w:color w:val="D4D4D4"/>
+          <w:sz w:val="21"/>
+          <w:szCs w:val="21"/>
+          <w:lang w:eastAsia="en-GB"/>
+        </w:rPr>
+      </w:pPr>
+      <w:r>
+        <w:rPr>
+          <w:rFonts w:ascii="Consolas" w:eastAsia="Times New Roman" w:hAnsi="Consolas" w:cs="Times New Roman"/>
+          <w:color w:val="D4D4D4"/>
+          <w:sz w:val="21"/>
+          <w:szCs w:val="21"/>
+          <w:lang w:eastAsia="en-GB"/>
+        </w:rPr>
+        <w:t xml:space="preserve">                </w:t>
+      </w:r>
+      <w:r>
+        <w:rPr>
+          <w:rFonts w:ascii="Consolas" w:eastAsia="Times New Roman" w:hAnsi="Consolas" w:cs="Times New Roman"/>
+          <w:color w:val="CE9178"/>
+          <w:sz w:val="21"/>
+          <w:szCs w:val="21"/>
+          <w:lang w:eastAsia="en-GB"/>
+        </w:rPr>
+        <w:t>"--require-module"</w:t>
+      </w:r>
+      <w:r>
+        <w:rPr>
+          <w:rFonts w:ascii="Consolas" w:eastAsia="Times New Roman" w:hAnsi="Consolas" w:cs="Times New Roman"/>
+          <w:color w:val="D4D4D4"/>
+          <w:sz w:val="21"/>
+          <w:szCs w:val="21"/>
+          <w:lang w:eastAsia="en-GB"/>
+        </w:rPr>
+        <w:t>,</w:t>
+      </w:r>
+    </w:p>
+    <w:p>
+      <w:pPr>
+        <w:shd w:val="clear" w:color="auto" w:fill="1E1E1E"/>
+        <w:spacing w:after="0" w:line="285" w:lineRule="atLeast"/>
+        <w:rPr>
+          <w:rFonts w:ascii="Consolas" w:eastAsia="Times New Roman" w:hAnsi="Consolas" w:cs="Times New Roman"/>
+          <w:color w:val="D4D4D4"/>
+          <w:sz w:val="21"/>
+          <w:szCs w:val="21"/>
+          <w:lang w:eastAsia="en-GB"/>
+        </w:rPr>
+      </w:pPr>
+      <w:r>
+        <w:rPr>
+          <w:rFonts w:ascii="Consolas" w:eastAsia="Times New Roman" w:hAnsi="Consolas" w:cs="Times New Roman"/>
+          <w:color w:val="D4D4D4"/>
+          <w:sz w:val="21"/>
+          <w:szCs w:val="21"/>
+          <w:lang w:eastAsia="en-GB"/>
+        </w:rPr>
+        <w:t xml:space="preserve">                </w:t>
+      </w:r>
+      <w:r>
+        <w:rPr>
+          <w:rFonts w:ascii="Consolas" w:eastAsia="Times New Roman" w:hAnsi="Consolas" w:cs="Times New Roman"/>
+          <w:color w:val="CE9178"/>
+          <w:sz w:val="21"/>
+          <w:szCs w:val="21"/>
+          <w:lang w:eastAsia="en-GB"/>
+        </w:rPr>
+        <w:t>"ts-node/register"</w:t>
+      </w:r>
+      <w:r>
+        <w:rPr>
+          <w:rFonts w:ascii="Consolas" w:eastAsia="Times New Roman" w:hAnsi="Consolas" w:cs="Times New Roman"/>
+          <w:color w:val="D4D4D4"/>
+          <w:sz w:val="21"/>
+          <w:szCs w:val="21"/>
+          <w:lang w:eastAsia="en-GB"/>
+        </w:rPr>
+        <w:t>,</w:t>
+      </w:r>
+    </w:p>
+    <w:p>
+      <w:pPr>
+        <w:shd w:val="clear" w:color="auto" w:fill="1E1E1E"/>
+        <w:spacing w:after="0" w:line="285" w:lineRule="atLeast"/>
+        <w:rPr>
+          <w:rFonts w:ascii="Consolas" w:eastAsia="Times New Roman" w:hAnsi="Consolas" w:cs="Times New Roman"/>
+          <w:color w:val="D4D4D4"/>
+          <w:sz w:val="21"/>
+          <w:szCs w:val="21"/>
+          <w:lang w:eastAsia="en-GB"/>
+        </w:rPr>
+      </w:pPr>
+      <w:r>
+        <w:rPr>
+          <w:rFonts w:ascii="Consolas" w:eastAsia="Times New Roman" w:hAnsi="Consolas" w:cs="Times New Roman"/>
+          <w:color w:val="D4D4D4"/>
+          <w:sz w:val="21"/>
+          <w:szCs w:val="21"/>
+          <w:lang w:eastAsia="en-GB"/>
+        </w:rPr>
+        <w:t xml:space="preserve">                </w:t>
+      </w:r>
+      <w:r>
+        <w:rPr>
+          <w:rFonts w:ascii="Consolas" w:eastAsia="Times New Roman" w:hAnsi="Consolas" w:cs="Times New Roman"/>
+          <w:color w:val="CE9178"/>
+          <w:sz w:val="21"/>
+          <w:szCs w:val="21"/>
+          <w:lang w:eastAsia="en-GB"/>
+        </w:rPr>
+        <w:t>"--world-parameters"</w:t>
+      </w:r>
+      <w:r>
+        <w:rPr>
+          <w:rFonts w:ascii="Consolas" w:eastAsia="Times New Roman" w:hAnsi="Consolas" w:cs="Times New Roman"/>
+          <w:color w:val="D4D4D4"/>
+          <w:sz w:val="21"/>
+          <w:szCs w:val="21"/>
+          <w:lang w:eastAsia="en-GB"/>
+        </w:rPr>
+        <w:t>,</w:t>
+      </w:r>
+    </w:p>
+    <w:p>
+      <w:pPr>
+        <w:shd w:val="clear" w:color="auto" w:fill="1E1E1E"/>
+        <w:spacing w:after="0" w:line="285" w:lineRule="atLeast"/>
+        <w:rPr>
+          <w:rFonts w:ascii="Consolas" w:eastAsia="Times New Roman" w:hAnsi="Consolas" w:cs="Times New Roman"/>
+          <w:color w:val="D4D4D4"/>
+          <w:sz w:val="21"/>
+          <w:szCs w:val="21"/>
+          <w:lang w:eastAsia="en-GB"/>
+        </w:rPr>
+      </w:pPr>
+      <w:r>
+        <w:rPr>
+          <w:rFonts w:ascii="Consolas" w:eastAsia="Times New Roman" w:hAnsi="Consolas" w:cs="Times New Roman"/>
+          <w:color w:val="D4D4D4"/>
+          <w:sz w:val="21"/>
+          <w:szCs w:val="21"/>
+          <w:lang w:eastAsia="en-GB"/>
+        </w:rPr>
+        <w:t xml:space="preserve">                </w:t>
+      </w:r>
+      <w:r>
+        <w:rPr>
+          <w:rFonts w:ascii="Consolas" w:eastAsia="Times New Roman" w:hAnsi="Consolas" w:cs="Times New Roman"/>
+          <w:color w:val="CE9178"/>
+          <w:sz w:val="21"/>
+          <w:szCs w:val="21"/>
+          <w:lang w:eastAsia="en-GB"/>
+        </w:rPr>
+        <w:t>"{</w:t>
+      </w:r>
+      <w:r>
+        <w:rPr>
+          <w:rFonts w:ascii="Consolas" w:eastAsia="Times New Roman" w:hAnsi="Consolas" w:cs="Times New Roman"/>
+          <w:color w:val="D7BA7D"/>
+          <w:sz w:val="21"/>
+          <w:szCs w:val="21"/>
+          <w:lang w:eastAsia="en-GB"/>
+        </w:rPr>
+        <w:t>\\\"</w:t>
+      </w:r>
+      <w:r>
+        <w:rPr>
+          <w:rFonts w:ascii="Consolas" w:eastAsia="Times New Roman" w:hAnsi="Consolas" w:cs="Times New Roman"/>
+          <w:color w:val="CE9178"/>
+          <w:sz w:val="21"/>
+          <w:szCs w:val="21"/>
+          <w:lang w:eastAsia="en-GB"/>
+        </w:rPr>
+        <w:t>env</w:t>
+      </w:r>
+      <w:r>
+        <w:rPr>
+          <w:rFonts w:ascii="Consolas" w:eastAsia="Times New Roman" w:hAnsi="Consolas" w:cs="Times New Roman"/>
+          <w:color w:val="D7BA7D"/>
+          <w:sz w:val="21"/>
+          <w:szCs w:val="21"/>
+          <w:lang w:eastAsia="en-GB"/>
+        </w:rPr>
+        <w:t>\\\"</w:t>
+      </w:r>
+      <w:r>
+        <w:rPr>
+          <w:rFonts w:ascii="Consolas" w:eastAsia="Times New Roman" w:hAnsi="Consolas" w:cs="Times New Roman"/>
+          <w:color w:val="CE9178"/>
+          <w:sz w:val="21"/>
+          <w:szCs w:val="21"/>
+          <w:lang w:eastAsia="en-GB"/>
+        </w:rPr>
+        <w:t>:</w:t>
+      </w:r>
+      <w:r>
+        <w:rPr>
+          <w:rFonts w:ascii="Consolas" w:eastAsia="Times New Roman" w:hAnsi="Consolas" w:cs="Times New Roman"/>
+          <w:color w:val="D7BA7D"/>
+          <w:sz w:val="21"/>
+          <w:szCs w:val="21"/>
+          <w:lang w:eastAsia="en-GB"/>
+        </w:rPr>
+        <w:t>\\\"</w:t>
+      </w:r>
+      <w:r>
+        <w:rPr>
+          <w:rFonts w:ascii="Consolas" w:eastAsia="Times New Roman" w:hAnsi="Consolas" w:cs="Times New Roman"/>
+          <w:color w:val="CE9178"/>
+          <w:sz w:val="21"/>
+          <w:szCs w:val="21"/>
+          <w:lang w:eastAsia="en-GB"/>
+        </w:rPr>
+        <w:t>local</w:t>
+      </w:r>
+      <w:r>
+        <w:rPr>
+          <w:rFonts w:ascii="Consolas" w:eastAsia="Times New Roman" w:hAnsi="Consolas" w:cs="Times New Roman"/>
+          <w:color w:val="D7BA7D"/>
+          <w:sz w:val="21"/>
+          <w:szCs w:val="21"/>
+          <w:lang w:eastAsia="en-GB"/>
+        </w:rPr>
+        <w:t>\\\"</w:t>
+      </w:r>
+      <w:r>
+        <w:rPr>
+          <w:rFonts w:ascii="Consolas" w:eastAsia="Times New Roman" w:hAnsi="Consolas" w:cs="Times New Roman"/>
+          <w:color w:val="CE9178"/>
+          <w:sz w:val="21"/>
+          <w:szCs w:val="21"/>
+          <w:lang w:eastAsia="en-GB"/>
+        </w:rPr>
+        <w:t>}"</w:t>
+      </w:r>
+      <w:r>
+        <w:rPr>
+          <w:rFonts w:ascii="Consolas" w:eastAsia="Times New Roman" w:hAnsi="Consolas" w:cs="Times New Roman"/>
+          <w:color w:val="D4D4D4"/>
+          <w:sz w:val="21"/>
+          <w:szCs w:val="21"/>
+          <w:lang w:eastAsia="en-GB"/>
+        </w:rPr>
+        <w:t>,</w:t>
+      </w:r>
+    </w:p>
+    <w:p>
+      <w:pPr>
+        <w:shd w:val="clear" w:color="auto" w:fill="1E1E1E"/>
+        <w:spacing w:after="0" w:line="285" w:lineRule="atLeast"/>
+        <w:rPr>
+          <w:rFonts w:ascii="Consolas" w:eastAsia="Times New Roman" w:hAnsi="Consolas" w:cs="Times New Roman"/>
+          <w:color w:val="D4D4D4"/>
+          <w:sz w:val="21"/>
+          <w:szCs w:val="21"/>
+          <w:lang w:eastAsia="en-GB"/>
+        </w:rPr>
+      </w:pPr>
+      <w:r>
+        <w:rPr>
+          <w:rFonts w:ascii="Consolas" w:eastAsia="Times New Roman" w:hAnsi="Consolas" w:cs="Times New Roman"/>
+          <w:color w:val="D4D4D4"/>
+          <w:sz w:val="21"/>
+          <w:szCs w:val="21"/>
+          <w:lang w:eastAsia="en-GB"/>
+        </w:rPr>
+        <w:t xml:space="preserve">                </w:t>
+      </w:r>
+      <w:r>
+        <w:rPr>
+          <w:rFonts w:ascii="Consolas" w:eastAsia="Times New Roman" w:hAnsi="Consolas" w:cs="Times New Roman"/>
+          <w:color w:val="CE9178"/>
+          <w:sz w:val="21"/>
+          <w:szCs w:val="21"/>
+          <w:lang w:eastAsia="en-GB"/>
+        </w:rPr>
+        <w:t>"--format"</w:t>
+      </w:r>
+      <w:r>
+        <w:rPr>
+          <w:rFonts w:ascii="Consolas" w:eastAsia="Times New Roman" w:hAnsi="Consolas" w:cs="Times New Roman"/>
+          <w:color w:val="D4D4D4"/>
+          <w:sz w:val="21"/>
+          <w:szCs w:val="21"/>
+          <w:lang w:eastAsia="en-GB"/>
+        </w:rPr>
+        <w:t>,</w:t>
+      </w:r>
+    </w:p>
+    <w:p>
+      <w:pPr>
+        <w:shd w:val="clear" w:color="auto" w:fill="1E1E1E"/>
+        <w:spacing w:after="0" w:line="285" w:lineRule="atLeast"/>
+        <w:rPr>
+          <w:rFonts w:ascii="Consolas" w:eastAsia="Times New Roman" w:hAnsi="Consolas" w:cs="Times New Roman"/>
+          <w:color w:val="D4D4D4"/>
+          <w:sz w:val="21"/>
+          <w:szCs w:val="21"/>
+          <w:lang w:eastAsia="en-GB"/>
+        </w:rPr>
+      </w:pPr>
+      <w:r>
+        <w:rPr>
+          <w:rFonts w:ascii="Consolas" w:eastAsia="Times New Roman" w:hAnsi="Consolas" w:cs="Times New Roman"/>
+          <w:color w:val="D4D4D4"/>
+          <w:sz w:val="21"/>
+          <w:szCs w:val="21"/>
+          <w:lang w:eastAsia="en-GB"/>
+        </w:rPr>
+        <w:t xml:space="preserve">                </w:t>
+      </w:r>
+      <w:r>
+        <w:rPr>
+          <w:rFonts w:ascii="Consolas" w:eastAsia="Times New Roman" w:hAnsi="Consolas" w:cs="Times New Roman"/>
+          <w:color w:val="CE9178"/>
+          <w:sz w:val="21"/>
+          <w:szCs w:val="21"/>
+          <w:lang w:eastAsia="en-GB"/>
+        </w:rPr>
+        <w:t>"summary"</w:t>
+      </w:r>
+      <w:r>
+        <w:rPr>
+          <w:rFonts w:ascii="Consolas" w:eastAsia="Times New Roman" w:hAnsi="Consolas" w:cs="Times New Roman"/>
+          <w:color w:val="D4D4D4"/>
+          <w:sz w:val="21"/>
+          <w:szCs w:val="21"/>
+          <w:lang w:eastAsia="en-GB"/>
+        </w:rPr>
+        <w:t>,</w:t>
+      </w:r>
+    </w:p>
+    <w:p>
+      <w:pPr>
+        <w:shd w:val="clear" w:color="auto" w:fill="1E1E1E"/>
+        <w:spacing w:after="0" w:line="285" w:lineRule="atLeast"/>
+        <w:rPr>
+          <w:rFonts w:ascii="Consolas" w:eastAsia="Times New Roman" w:hAnsi="Consolas" w:cs="Times New Roman"/>
+          <w:color w:val="D4D4D4"/>
+          <w:sz w:val="21"/>
+          <w:szCs w:val="21"/>
+          <w:lang w:eastAsia="en-GB"/>
+        </w:rPr>
+      </w:pPr>
+      <w:r>
+        <w:rPr>
+          <w:rFonts w:ascii="Consolas" w:eastAsia="Times New Roman" w:hAnsi="Consolas" w:cs="Times New Roman"/>
+          <w:color w:val="D4D4D4"/>
+          <w:sz w:val="21"/>
+          <w:szCs w:val="21"/>
+          <w:lang w:eastAsia="en-GB"/>
+        </w:rPr>
+        <w:t xml:space="preserve">                </w:t>
+      </w:r>
+      <w:r>
+        <w:rPr>
+          <w:rFonts w:ascii="Consolas" w:eastAsia="Times New Roman" w:hAnsi="Consolas" w:cs="Times New Roman"/>
+          <w:color w:val="CE9178"/>
+          <w:sz w:val="21"/>
+          <w:szCs w:val="21"/>
+          <w:lang w:eastAsia="en-GB"/>
+        </w:rPr>
+        <w:t>"--tags"</w:t>
+      </w:r>
+      <w:r>
+        <w:rPr>
+          <w:rFonts w:ascii="Consolas" w:eastAsia="Times New Roman" w:hAnsi="Consolas" w:cs="Times New Roman"/>
+          <w:color w:val="D4D4D4"/>
+          <w:sz w:val="21"/>
+          <w:szCs w:val="21"/>
+          <w:lang w:eastAsia="en-GB"/>
+        </w:rPr>
+        <w:t>,</w:t>
+      </w:r>
+    </w:p>
+    <w:p>
+      <w:pPr>
+        <w:shd w:val="clear" w:color="auto" w:fill="1E1E1E"/>
+        <w:spacing w:after="0" w:line="285" w:lineRule="atLeast"/>
+        <w:rPr>
+          <w:rFonts w:ascii="Consolas" w:eastAsia="Times New Roman" w:hAnsi="Consolas" w:cs="Times New Roman"/>
+          <w:color w:val="D4D4D4"/>
+          <w:sz w:val="21"/>
+          <w:szCs w:val="21"/>
+          <w:lang w:eastAsia="en-GB"/>
+        </w:rPr>
+      </w:pPr>
+      <w:r>
+        <w:rPr>
+          <w:rFonts w:ascii="Consolas" w:eastAsia="Times New Roman" w:hAnsi="Consolas" w:cs="Times New Roman"/>
+          <w:color w:val="D4D4D4"/>
+          <w:sz w:val="21"/>
+          <w:szCs w:val="21"/>
+          <w:lang w:eastAsia="en-GB"/>
+        </w:rPr>
+        <w:t xml:space="preserve">                </w:t>
+      </w:r>
+      <w:r>
+        <w:rPr>
+          <w:rFonts w:ascii="Consolas" w:eastAsia="Times New Roman" w:hAnsi="Consolas" w:cs="Times New Roman"/>
+          <w:color w:val="CE9178"/>
+          <w:sz w:val="21"/>
+          <w:szCs w:val="21"/>
+          <w:lang w:eastAsia="en-GB"/>
+        </w:rPr>
+        <w:t>"@debug"</w:t>
+      </w:r>
+    </w:p>
+    <w:p>
+      <w:pPr>
+        <w:shd w:val="clear" w:color="auto" w:fill="1E1E1E"/>
+        <w:spacing w:after="0" w:line="285" w:lineRule="atLeast"/>
+        <w:rPr>
+          <w:rFonts w:ascii="Consolas" w:eastAsia="Times New Roman" w:hAnsi="Consolas" w:cs="Times New Roman"/>
+          <w:color w:val="D4D4D4"/>
+          <w:sz w:val="21"/>
+          <w:szCs w:val="21"/>
+          <w:lang w:eastAsia="en-GB"/>
+        </w:rPr>
+      </w:pPr>
+      <w:r>
+        <w:rPr>
+          <w:rFonts w:ascii="Consolas" w:eastAsia="Times New Roman" w:hAnsi="Consolas" w:cs="Times New Roman"/>
+          <w:color w:val="D4D4D4"/>
+          <w:sz w:val="21"/>
+          <w:szCs w:val="21"/>
+          <w:lang w:eastAsia="en-GB"/>
+        </w:rPr>
+        <w:t xml:space="preserve">              </w:t>
+      </w:r>
+    </w:p>
+    <w:p>
+      <w:pPr>
+        <w:shd w:val="clear" w:color="auto" w:fill="1E1E1E"/>
+        <w:spacing w:after="0" w:line="285" w:lineRule="atLeast"/>
+        <w:rPr>
+          <w:rFonts w:ascii="Consolas" w:eastAsia="Times New Roman" w:hAnsi="Consolas" w:cs="Times New Roman"/>
+          <w:color w:val="D4D4D4"/>
+          <w:sz w:val="21"/>
+          <w:szCs w:val="21"/>
+          <w:lang w:eastAsia="en-GB"/>
+        </w:rPr>
+      </w:pPr>
+      <w:r>
+        <w:rPr>
+          <w:rFonts w:ascii="Consolas" w:eastAsia="Times New Roman" w:hAnsi="Consolas" w:cs="Times New Roman"/>
+          <w:color w:val="D4D4D4"/>
+          <w:sz w:val="21"/>
+          <w:szCs w:val="21"/>
+          <w:lang w:eastAsia="en-GB"/>
+        </w:rPr>
+        <w:t>              ],</w:t>
+      </w:r>
+    </w:p>
+    <w:p>
+      <w:pPr>
+        <w:shd w:val="clear" w:color="auto" w:fill="1E1E1E"/>
+        <w:spacing w:after="0" w:line="285" w:lineRule="atLeast"/>
+        <w:rPr>
+          <w:rFonts w:ascii="Consolas" w:eastAsia="Times New Roman" w:hAnsi="Consolas" w:cs="Times New Roman"/>
+          <w:color w:val="D4D4D4"/>
+          <w:sz w:val="21"/>
+          <w:szCs w:val="21"/>
+          <w:lang w:eastAsia="en-GB"/>
+        </w:rPr>
+      </w:pPr>
+      <w:r>
+        <w:rPr>
+          <w:rFonts w:ascii="Consolas" w:eastAsia="Times New Roman" w:hAnsi="Consolas" w:cs="Times New Roman"/>
+          <w:color w:val="D4D4D4"/>
+          <w:sz w:val="21"/>
+          <w:szCs w:val="21"/>
+          <w:lang w:eastAsia="en-GB"/>
+        </w:rPr>
+        <w:t xml:space="preserve">              </w:t>
+      </w:r>
+      <w:r>
+        <w:rPr>
+          <w:rFonts w:ascii="Consolas" w:eastAsia="Times New Roman" w:hAnsi="Consolas" w:cs="Times New Roman"/>
+          <w:color w:val="9CDCFE"/>
+          <w:sz w:val="21"/>
+          <w:szCs w:val="21"/>
+          <w:lang w:eastAsia="en-GB"/>
+        </w:rPr>
+        <w:t>"cwd"</w:t>
+      </w:r>
+      <w:r>
+        <w:rPr>
+          <w:rFonts w:ascii="Consolas" w:eastAsia="Times New Roman" w:hAnsi="Consolas" w:cs="Times New Roman"/>
+          <w:color w:val="D4D4D4"/>
+          <w:sz w:val="21"/>
+          <w:szCs w:val="21"/>
+          <w:lang w:eastAsia="en-GB"/>
+        </w:rPr>
+        <w:t xml:space="preserve">: </w:t>
+      </w:r>
+      <w:r>
+        <w:rPr>
+          <w:rFonts w:ascii="Consolas" w:eastAsia="Times New Roman" w:hAnsi="Consolas" w:cs="Times New Roman"/>
+          <w:color w:val="CE9178"/>
+          <w:sz w:val="21"/>
+          <w:szCs w:val="21"/>
+          <w:lang w:eastAsia="en-GB"/>
+        </w:rPr>
+        <w:t>"${workspaceRoot}"</w:t>
+      </w:r>
+      <w:r>
+        <w:rPr>
+          <w:rFonts w:ascii="Consolas" w:eastAsia="Times New Roman" w:hAnsi="Consolas" w:cs="Times New Roman"/>
+          <w:color w:val="D4D4D4"/>
+          <w:sz w:val="21"/>
+          <w:szCs w:val="21"/>
+          <w:lang w:eastAsia="en-GB"/>
+        </w:rPr>
+        <w:t>,</w:t>
+      </w:r>
+    </w:p>
+    <w:p>
+      <w:pPr>
+        <w:shd w:val="clear" w:color="auto" w:fill="1E1E1E"/>
+        <w:spacing w:after="0" w:line="285" w:lineRule="atLeast"/>
+        <w:rPr>
+          <w:rFonts w:ascii="Consolas" w:eastAsia="Times New Roman" w:hAnsi="Consolas" w:cs="Times New Roman"/>
+          <w:color w:val="D4D4D4"/>
+          <w:sz w:val="21"/>
+          <w:szCs w:val="21"/>
+          <w:lang w:eastAsia="en-GB"/>
+        </w:rPr>
+      </w:pPr>
+      <w:r>
+        <w:rPr>
+          <w:rFonts w:ascii="Consolas" w:eastAsia="Times New Roman" w:hAnsi="Consolas" w:cs="Times New Roman"/>
+          <w:color w:val="D4D4D4"/>
+          <w:sz w:val="21"/>
+          <w:szCs w:val="21"/>
+          <w:lang w:eastAsia="en-GB"/>
+        </w:rPr>
+        <w:t xml:space="preserve">              </w:t>
+      </w:r>
+      <w:r>
+        <w:rPr>
+          <w:rFonts w:ascii="Consolas" w:eastAsia="Times New Roman" w:hAnsi="Consolas" w:cs="Times New Roman"/>
+          <w:color w:val="9CDCFE"/>
+          <w:sz w:val="21"/>
+          <w:szCs w:val="21"/>
+          <w:lang w:eastAsia="en-GB"/>
+        </w:rPr>
+        <w:t>"runtimeArgs"</w:t>
+      </w:r>
+      <w:r>
+        <w:rPr>
+          <w:rFonts w:ascii="Consolas" w:eastAsia="Times New Roman" w:hAnsi="Consolas" w:cs="Times New Roman"/>
+          <w:color w:val="D4D4D4"/>
+          <w:sz w:val="21"/>
+          <w:szCs w:val="21"/>
+          <w:lang w:eastAsia="en-GB"/>
+        </w:rPr>
+        <w:t>: [</w:t>
+      </w:r>
+    </w:p>
+    <w:p>
+      <w:pPr>
+        <w:shd w:val="clear" w:color="auto" w:fill="1E1E1E"/>
+        <w:spacing w:after="0" w:line="285" w:lineRule="atLeast"/>
+        <w:rPr>
+          <w:rFonts w:ascii="Consolas" w:eastAsia="Times New Roman" w:hAnsi="Consolas" w:cs="Times New Roman"/>
+          <w:color w:val="D4D4D4"/>
+          <w:sz w:val="21"/>
+          <w:szCs w:val="21"/>
+          <w:lang w:eastAsia="en-GB"/>
+        </w:rPr>
+      </w:pPr>
+      <w:r>
+        <w:rPr>
+          <w:rFonts w:ascii="Consolas" w:eastAsia="Times New Roman" w:hAnsi="Consolas" w:cs="Times New Roman"/>
+          <w:color w:val="D4D4D4"/>
+          <w:sz w:val="21"/>
+          <w:szCs w:val="21"/>
+          <w:lang w:eastAsia="en-GB"/>
+        </w:rPr>
+        <w:t xml:space="preserve">                </w:t>
+      </w:r>
+      <w:r>
+        <w:rPr>
+          <w:rFonts w:ascii="Consolas" w:eastAsia="Times New Roman" w:hAnsi="Consolas" w:cs="Times New Roman"/>
+          <w:color w:val="CE9178"/>
+          <w:sz w:val="21"/>
+          <w:szCs w:val="21"/>
+          <w:lang w:eastAsia="en-GB"/>
+        </w:rPr>
+        <w:t>"--nolazy"</w:t>
+      </w:r>
+      <w:r>
+        <w:rPr>
+          <w:rFonts w:ascii="Consolas" w:eastAsia="Times New Roman" w:hAnsi="Consolas" w:cs="Times New Roman"/>
+          <w:color w:val="D4D4D4"/>
+          <w:sz w:val="21"/>
+          <w:szCs w:val="21"/>
+          <w:lang w:eastAsia="en-GB"/>
+        </w:rPr>
+        <w:t>],</w:t>
+      </w:r>
+    </w:p>
+    <w:p>
+      <w:pPr>
+        <w:shd w:val="clear" w:color="auto" w:fill="1E1E1E"/>
+        <w:spacing w:after="0" w:line="285" w:lineRule="atLeast"/>
+        <w:rPr>
+          <w:rFonts w:ascii="Consolas" w:eastAsia="Times New Roman" w:hAnsi="Consolas" w:cs="Times New Roman"/>
+          <w:color w:val="D4D4D4"/>
+          <w:sz w:val="21"/>
+          <w:szCs w:val="21"/>
+          <w:lang w:eastAsia="en-GB"/>
+        </w:rPr>
+      </w:pPr>
+      <w:r>
+        <w:rPr>
+          <w:rFonts w:ascii="Consolas" w:eastAsia="Times New Roman" w:hAnsi="Consolas" w:cs="Times New Roman"/>
+          <w:color w:val="D4D4D4"/>
+          <w:sz w:val="21"/>
+          <w:szCs w:val="21"/>
+          <w:lang w:eastAsia="en-GB"/>
+        </w:rPr>
+        <w:t xml:space="preserve">            </w:t>
+      </w:r>
+      <w:r>
+        <w:rPr>
+          <w:rFonts w:ascii="Consolas" w:eastAsia="Times New Roman" w:hAnsi="Consolas" w:cs="Times New Roman"/>
+          <w:color w:val="9CDCFE"/>
+          <w:sz w:val="21"/>
+          <w:szCs w:val="21"/>
+          <w:lang w:eastAsia="en-GB"/>
+        </w:rPr>
+        <w:t>"sourceMaps"</w:t>
+      </w:r>
+      <w:r>
+        <w:rPr>
+          <w:rFonts w:ascii="Consolas" w:eastAsia="Times New Roman" w:hAnsi="Consolas" w:cs="Times New Roman"/>
+          <w:color w:val="D4D4D4"/>
+          <w:sz w:val="21"/>
+          <w:szCs w:val="21"/>
+          <w:lang w:eastAsia="en-GB"/>
+        </w:rPr>
+        <w:t xml:space="preserve">: </w:t>
+      </w:r>
+      <w:r>
+        <w:rPr>
+          <w:rFonts w:ascii="Consolas" w:eastAsia="Times New Roman" w:hAnsi="Consolas" w:cs="Times New Roman"/>
+          <w:color w:val="569CD6"/>
+          <w:sz w:val="21"/>
+          <w:szCs w:val="21"/>
+          <w:lang w:eastAsia="en-GB"/>
+        </w:rPr>
+        <w:t>true</w:t>
+      </w:r>
+    </w:p>
+    <w:p>
+      <w:pPr>
+        <w:shd w:val="clear" w:color="auto" w:fill="1E1E1E"/>
+        <w:spacing w:after="0" w:line="285" w:lineRule="atLeast"/>
+        <w:rPr>
+          <w:rFonts w:ascii="Consolas" w:eastAsia="Times New Roman" w:hAnsi="Consolas" w:cs="Times New Roman"/>
+          <w:color w:val="D4D4D4"/>
+          <w:sz w:val="21"/>
+          <w:szCs w:val="21"/>
+          <w:lang w:eastAsia="en-GB"/>
+        </w:rPr>
+      </w:pPr>
+      <w:r>
+        <w:rPr>
+          <w:rFonts w:ascii="Consolas" w:eastAsia="Times New Roman" w:hAnsi="Consolas" w:cs="Times New Roman"/>
+          <w:color w:val="D4D4D4"/>
+          <w:sz w:val="21"/>
+          <w:szCs w:val="21"/>
+          <w:lang w:eastAsia="en-GB"/>
+        </w:rPr>
+        <w:t>            }</w:t>
+      </w:r>
+    </w:p>
+    <w:p>
+      <w:pPr>
+        <w:shd w:val="clear" w:color="auto" w:fill="1E1E1E"/>
+        <w:spacing w:after="0" w:line="285" w:lineRule="atLeast"/>
+        <w:rPr>
+          <w:rFonts w:ascii="Consolas" w:eastAsia="Times New Roman" w:hAnsi="Consolas" w:cs="Times New Roman"/>
+          <w:color w:val="D4D4D4"/>
+          <w:sz w:val="21"/>
+          <w:szCs w:val="21"/>
+          <w:lang w:eastAsia="en-GB"/>
+        </w:rPr>
+      </w:pPr>
+      <w:r>
+        <w:rPr>
+          <w:rFonts w:ascii="Consolas" w:eastAsia="Times New Roman" w:hAnsi="Consolas" w:cs="Times New Roman"/>
+          <w:color w:val="D4D4D4"/>
+          <w:sz w:val="21"/>
+          <w:szCs w:val="21"/>
+          <w:lang w:eastAsia="en-GB"/>
+        </w:rPr>
+        <w:t>          ]</w:t>
+      </w:r>
+    </w:p>
+    <w:p>
+      <w:pPr>
+        <w:shd w:val="clear" w:color="auto" w:fill="1E1E1E"/>
+        <w:spacing w:after="0" w:line="285" w:lineRule="atLeast"/>
+        <w:rPr>
+          <w:rFonts w:ascii="Consolas" w:eastAsia="Times New Roman" w:hAnsi="Consolas" w:cs="Times New Roman"/>
+          <w:color w:val="D4D4D4"/>
+          <w:sz w:val="21"/>
+          <w:szCs w:val="21"/>
+          <w:lang w:eastAsia="en-GB"/>
+        </w:rPr>
+      </w:pPr>
+      <w:r>
+        <w:rPr>
+          <w:rFonts w:ascii="Consolas" w:eastAsia="Times New Roman" w:hAnsi="Consolas" w:cs="Times New Roman"/>
+          <w:color w:val="D4D4D4"/>
+          <w:sz w:val="21"/>
+          <w:szCs w:val="21"/>
+          <w:lang w:eastAsia="en-GB"/>
+        </w:rPr>
+        <w:t>        }</w:t>
+      </w:r>
+    </w:p>
+    <w:p/>
+    <w:p>
+      <w:r>
+        <w:t>Specify the scripts in package.json file</w:t>
       </w:r>
     </w:p>
     <w:p>
@@ -416,10 +2055,114 @@
           <w:noProof/>
         </w:rPr>
         <w:drawing>
-          <wp:inline distT="0" distB="0" distL="0" distR="0" wp14:anchorId="544CB4AC" wp14:editId="52808254">
+          <wp:inline distT="0" distB="0" distL="0" distR="0" wp14:anchorId="6F6D80B8" wp14:editId="5A02C2ED">
             <wp:extent cx="5731510" cy="2197100"/>
             <wp:effectExtent l="0" t="0" r="2540" b="0"/>
-            <wp:docPr id="5" name="Picture 5"/>
+            <wp:docPr id="3" name="Picture 3"/>
+            <wp:cNvGraphicFramePr>
+              <a:graphicFrameLocks xmlns:a="http://schemas.openxmlformats.org/drawingml/2006/main" noChangeAspect="1"/>
+            </wp:cNvGraphicFramePr>
+            <a:graphic xmlns:a="http://schemas.openxmlformats.org/drawingml/2006/main">
+              <a:graphicData uri="http://schemas.openxmlformats.org/drawingml/2006/picture">
+                <pic:pic xmlns:pic="http://schemas.openxmlformats.org/drawingml/2006/picture">
+                  <pic:nvPicPr>
+                    <pic:cNvPr id="1" name=""/>
+                    <pic:cNvPicPr/>
+                  </pic:nvPicPr>
+                  <pic:blipFill>
+                    <a:blip r:embed="rId6"/>
+                    <a:stretch>
+                      <a:fillRect/>
+                    </a:stretch>
+                  </pic:blipFill>
+                  <pic:spPr>
+                    <a:xfrm>
+                      <a:off x="0" y="0"/>
+                      <a:ext cx="5731510" cy="2197100"/>
+                    </a:xfrm>
+                    <a:prstGeom prst="rect">
+                      <a:avLst/>
+                    </a:prstGeom>
+                  </pic:spPr>
+                </pic:pic>
+              </a:graphicData>
+            </a:graphic>
+          </wp:inline>
+        </w:drawing>
+      </w:r>
+    </w:p>
+    <w:p>
+      <w:r>
+        <w:lastRenderedPageBreak/>
+        <w:t>In Debug view, Run and Debug:  launch features shows as an option – came from the launch.json file.</w:t>
+      </w:r>
+      <w:r>
+        <w:rPr>
+          <w:noProof/>
+        </w:rPr>
+        <w:t xml:space="preserve"> </w:t>
+      </w:r>
+      <w:r>
+        <w:rPr>
+          <w:noProof/>
+        </w:rPr>
+        <w:drawing>
+          <wp:inline distT="0" distB="0" distL="0" distR="0" wp14:anchorId="20D84DE7" wp14:editId="591935C5">
+            <wp:extent cx="5731510" cy="2721610"/>
+            <wp:effectExtent l="0" t="0" r="2540" b="2540"/>
+            <wp:docPr id="16" name="Picture 16"/>
+            <wp:cNvGraphicFramePr>
+              <a:graphicFrameLocks xmlns:a="http://schemas.openxmlformats.org/drawingml/2006/main" noChangeAspect="1"/>
+            </wp:cNvGraphicFramePr>
+            <a:graphic xmlns:a="http://schemas.openxmlformats.org/drawingml/2006/main">
+              <a:graphicData uri="http://schemas.openxmlformats.org/drawingml/2006/picture">
+                <pic:pic xmlns:pic="http://schemas.openxmlformats.org/drawingml/2006/picture">
+                  <pic:nvPicPr>
+                    <pic:cNvPr id="1" name=""/>
+                    <pic:cNvPicPr/>
+                  </pic:nvPicPr>
+                  <pic:blipFill>
+                    <a:blip r:embed="rId7"/>
+                    <a:stretch>
+                      <a:fillRect/>
+                    </a:stretch>
+                  </pic:blipFill>
+                  <pic:spPr>
+                    <a:xfrm>
+                      <a:off x="0" y="0"/>
+                      <a:ext cx="5731510" cy="2721610"/>
+                    </a:xfrm>
+                    <a:prstGeom prst="rect">
+                      <a:avLst/>
+                    </a:prstGeom>
+                  </pic:spPr>
+                </pic:pic>
+              </a:graphicData>
+            </a:graphic>
+          </wp:inline>
+        </w:drawing>
+      </w:r>
+    </w:p>
+    <w:p>
+      <w:r>
+        <w:t>Run it by clicking on the Play button.</w:t>
+      </w:r>
+    </w:p>
+    <w:p>
+      <w:r>
+        <w:t>The debug status bar shows as orange.  Debugger attached.</w:t>
+      </w:r>
+    </w:p>
+    <w:p>
+      <w:r>
+        <w:rPr>
+          <w:noProof/>
+        </w:rPr>
+        <w:drawing>
+          <wp:inline distT="0" distB="0" distL="0" distR="0" wp14:anchorId="1EDE43F1" wp14:editId="344804AE">
+            <wp:extent cx="5731510" cy="3235960"/>
+            <wp:effectExtent l="0" t="0" r="2540" b="2540"/>
+            <wp:docPr id="17" name="Picture 17"/>
             <wp:cNvGraphicFramePr>
               <a:graphicFrameLocks xmlns:a="http://schemas.openxmlformats.org/drawingml/2006/main" noChangeAspect="1"/>
             </wp:cNvGraphicFramePr>
@@ -439,7 +2182,7 @@
                   <pic:spPr>
                     <a:xfrm>
                       <a:off x="0" y="0"/>
-                      <a:ext cx="5731510" cy="2197100"/>
+                      <a:ext cx="5731510" cy="3235960"/>
                     </a:xfrm>
                     <a:prstGeom prst="rect">
                       <a:avLst/>
@@ -453,85 +2196,28 @@
       </w:r>
     </w:p>
     <w:p>
+      <w:r>
+        <w:t>Now that the debugger is attached, can run the tests and start debugging in a few ways:</w:t>
+      </w:r>
+    </w:p>
+    <w:p>
       <w:pPr>
         <w:pStyle w:val="Heading2"/>
+        <w:rPr>
+          <w:noProof/>
+        </w:rPr>
       </w:pPr>
       <w:r>
         <w:lastRenderedPageBreak/>
-        <w:t xml:space="preserve">Use hooks to set up </w:t>
-      </w:r>
-    </w:p>
-    <w:p>
-      <w:pPr>
-        <w:pStyle w:val="ListParagraph"/>
-        <w:numPr>
-          <w:ilvl w:val="0"/>
-          <w:numId w:val="1"/>
-        </w:numPr>
-      </w:pPr>
-      <w:proofErr w:type="spellStart"/>
-      <w:r>
-        <w:t>BeforeAll</w:t>
-      </w:r>
-      <w:proofErr w:type="spellEnd"/>
-      <w:r>
-        <w:t xml:space="preserve"> set </w:t>
-      </w:r>
-      <w:r>
-        <w:t>global browser – per test run</w:t>
-      </w:r>
-    </w:p>
-    <w:p>
-      <w:pPr>
-        <w:pStyle w:val="ListParagraph"/>
-        <w:numPr>
-          <w:ilvl w:val="0"/>
-          <w:numId w:val="1"/>
-        </w:numPr>
-      </w:pPr>
-      <w:r>
-        <w:t xml:space="preserve">Before scenario to create a page object and add to the World object </w:t>
-      </w:r>
-    </w:p>
-    <w:p>
-      <w:pPr>
-        <w:pStyle w:val="Heading1"/>
-      </w:pPr>
-      <w:r>
-        <w:t>Dependency Injection with Word object</w:t>
-      </w:r>
-    </w:p>
-    <w:p>
-      <w:hyperlink r:id="rId9" w:history="1">
-        <w:r>
-          <w:rPr>
-            <w:rStyle w:val="Hyperlink"/>
-          </w:rPr>
-          <w:t>https://github.com/cucumber/cucumber-js/blob/main/docs/support_files/world.md</w:t>
-        </w:r>
-      </w:hyperlink>
-    </w:p>
-    <w:p>
-      <w:r>
-        <w:t>In each step definition, ‘this’ refers to the World object</w:t>
-      </w:r>
-      <w:r>
-        <w:t xml:space="preserve">.  </w:t>
-      </w:r>
-    </w:p>
-    <w:p>
-      <w:r>
-        <w:t xml:space="preserve">To use Playwright components, extend World class in </w:t>
-      </w:r>
-      <w:proofErr w:type="spellStart"/>
-      <w:r>
-        <w:t>types.ts</w:t>
-      </w:r>
-      <w:proofErr w:type="spellEnd"/>
-      <w:r>
-        <w:t xml:space="preserve"> file</w:t>
-      </w:r>
-      <w:r>
+        <w:t xml:space="preserve">1. </w:t>
+      </w:r>
+      <w:r>
+        <w:t>type in terminal: npm run testt (or any script exists in package.json, e.g.: npm run testd)</w:t>
+      </w:r>
+      <w:r>
+        <w:rPr>
+          <w:noProof/>
+        </w:rPr>
         <w:t xml:space="preserve"> </w:t>
       </w:r>
       <w:r>
@@ -539,10 +2225,67 @@
           <w:noProof/>
         </w:rPr>
         <w:drawing>
-          <wp:inline distT="0" distB="0" distL="0" distR="0" wp14:anchorId="5F2EDDBF" wp14:editId="3759E3AC">
-            <wp:extent cx="4491533" cy="2097475"/>
-            <wp:effectExtent l="0" t="0" r="4445" b="0"/>
-            <wp:docPr id="4" name="Picture 4"/>
+          <wp:inline distT="0" distB="0" distL="0" distR="0" wp14:anchorId="00C6FA64" wp14:editId="2CD99774">
+            <wp:extent cx="5731510" cy="2207895"/>
+            <wp:effectExtent l="0" t="0" r="2540" b="1905"/>
+            <wp:docPr id="21" name="Picture 21"/>
+            <wp:cNvGraphicFramePr>
+              <a:graphicFrameLocks xmlns:a="http://schemas.openxmlformats.org/drawingml/2006/main" noChangeAspect="1"/>
+            </wp:cNvGraphicFramePr>
+            <a:graphic xmlns:a="http://schemas.openxmlformats.org/drawingml/2006/main">
+              <a:graphicData uri="http://schemas.openxmlformats.org/drawingml/2006/picture">
+                <pic:pic xmlns:pic="http://schemas.openxmlformats.org/drawingml/2006/picture">
+                  <pic:nvPicPr>
+                    <pic:cNvPr id="1" name=""/>
+                    <pic:cNvPicPr/>
+                  </pic:nvPicPr>
+                  <pic:blipFill>
+                    <a:blip r:embed="rId9"/>
+                    <a:stretch>
+                      <a:fillRect/>
+                    </a:stretch>
+                  </pic:blipFill>
+                  <pic:spPr>
+                    <a:xfrm>
+                      <a:off x="0" y="0"/>
+                      <a:ext cx="5731510" cy="2207895"/>
+                    </a:xfrm>
+                    <a:prstGeom prst="rect">
+                      <a:avLst/>
+                    </a:prstGeom>
+                  </pic:spPr>
+                </pic:pic>
+              </a:graphicData>
+            </a:graphic>
+          </wp:inline>
+        </w:drawing>
+      </w:r>
+    </w:p>
+    <w:p>
+      <w:r>
+        <w:t xml:space="preserve">Note: this doesn’t seem to work half of the time… it just runs test without debugging.  </w:t>
+      </w:r>
+    </w:p>
+    <w:p/>
+    <w:p>
+      <w:pPr>
+        <w:pStyle w:val="Heading2"/>
+      </w:pPr>
+      <w:r>
+        <w:t xml:space="preserve">2. </w:t>
+      </w:r>
+      <w:r>
+        <w:t xml:space="preserve">click on the status bar </w:t>
+      </w:r>
+      <w:r>
+        <w:rPr>
+          <w:noProof/>
+        </w:rPr>
+        <w:drawing>
+          <wp:inline distT="0" distB="0" distL="0" distR="0" wp14:anchorId="2E18AEDE" wp14:editId="0332B826">
+            <wp:extent cx="5731510" cy="1223010"/>
+            <wp:effectExtent l="0" t="0" r="2540" b="0"/>
+            <wp:docPr id="18" name="Picture 18"/>
             <wp:cNvGraphicFramePr>
               <a:graphicFrameLocks xmlns:a="http://schemas.openxmlformats.org/drawingml/2006/main" noChangeAspect="1"/>
             </wp:cNvGraphicFramePr>
@@ -562,7 +2305,7 @@
                   <pic:spPr>
                     <a:xfrm>
                       <a:off x="0" y="0"/>
-                      <a:ext cx="4499532" cy="2101211"/>
+                      <a:ext cx="5731510" cy="1223010"/>
                     </a:xfrm>
                     <a:prstGeom prst="rect">
                       <a:avLst/>
@@ -576,29 +2319,20 @@
       </w:r>
     </w:p>
     <w:p>
-      <w:pPr>
+      <w:r>
+        <w:t>then type in here (or select an existing option): npm run test</w:t>
+      </w:r>
+    </w:p>
+    <w:p>
+      <w:r>
         <w:rPr>
           <w:noProof/>
         </w:rPr>
-      </w:pPr>
-      <w:r>
-        <w:t>In step definitions, import the extended World object, pass it into each step method</w:t>
-      </w:r>
-      <w:r>
-        <w:rPr>
-          <w:noProof/>
-        </w:rPr>
-        <w:t xml:space="preserve"> </w:t>
-      </w:r>
-      <w:r>
-        <w:rPr>
-          <w:noProof/>
-        </w:rPr>
         <w:drawing>
-          <wp:inline distT="0" distB="0" distL="0" distR="0" wp14:anchorId="01A4DB9D" wp14:editId="2C5DAF21">
-            <wp:extent cx="5731510" cy="3018155"/>
+          <wp:inline distT="0" distB="0" distL="0" distR="0" wp14:anchorId="24A97413" wp14:editId="4BC89386">
+            <wp:extent cx="5731510" cy="2081530"/>
             <wp:effectExtent l="0" t="0" r="2540" b="0"/>
-            <wp:docPr id="6" name="Picture 6"/>
+            <wp:docPr id="19" name="Picture 19"/>
             <wp:cNvGraphicFramePr>
               <a:graphicFrameLocks xmlns:a="http://schemas.openxmlformats.org/drawingml/2006/main" noChangeAspect="1"/>
             </wp:cNvGraphicFramePr>
@@ -618,7 +2352,7 @@
                   <pic:spPr>
                     <a:xfrm>
                       <a:off x="0" y="0"/>
-                      <a:ext cx="5731510" cy="3018155"/>
+                      <a:ext cx="5731510" cy="2081530"/>
                     </a:xfrm>
                     <a:prstGeom prst="rect">
                       <a:avLst/>
@@ -631,44 +2365,27 @@
         </w:drawing>
       </w:r>
     </w:p>
-    <w:p>
-      <w:pPr>
+    <w:p/>
+    <w:p>
+      <w:pPr>
+        <w:pStyle w:val="Heading2"/>
+      </w:pPr>
+      <w:r>
+        <w:lastRenderedPageBreak/>
+        <w:t xml:space="preserve">3. </w:t>
+      </w:r>
+      <w:r>
+        <w:t xml:space="preserve">Or select the option and run from here </w:t>
+      </w:r>
+      <w:r>
         <w:rPr>
           <w:noProof/>
         </w:rPr>
-      </w:pPr>
-      <w:r>
-        <w:rPr>
-          <w:noProof/>
-        </w:rPr>
-        <w:t>The World object has the scope of the whole test scenario.</w:t>
-      </w:r>
-    </w:p>
-    <w:p>
-      <w:pPr>
-        <w:pStyle w:val="Heading2"/>
-        <w:rPr>
-          <w:noProof/>
-        </w:rPr>
-      </w:pPr>
-      <w:r>
-        <w:rPr>
-          <w:noProof/>
-        </w:rPr>
-        <w:lastRenderedPageBreak/>
-        <w:t>Sharing values between steps through World</w:t>
-      </w:r>
-    </w:p>
-    <w:p>
-      <w:r>
-        <w:rPr>
-          <w:noProof/>
-        </w:rPr>
         <w:drawing>
-          <wp:inline distT="0" distB="0" distL="0" distR="0" wp14:anchorId="7BD3E7A3" wp14:editId="4B76E5B3">
-            <wp:extent cx="5731510" cy="3751580"/>
-            <wp:effectExtent l="0" t="0" r="2540" b="1270"/>
-            <wp:docPr id="12" name="Picture 12"/>
+          <wp:inline distT="0" distB="0" distL="0" distR="0" wp14:anchorId="6631530D" wp14:editId="65065362">
+            <wp:extent cx="5731510" cy="2355215"/>
+            <wp:effectExtent l="0" t="0" r="2540" b="6985"/>
+            <wp:docPr id="20" name="Picture 20"/>
             <wp:cNvGraphicFramePr>
               <a:graphicFrameLocks xmlns:a="http://schemas.openxmlformats.org/drawingml/2006/main" noChangeAspect="1"/>
             </wp:cNvGraphicFramePr>
@@ -688,7 +2405,7 @@
                   <pic:spPr>
                     <a:xfrm>
                       <a:off x="0" y="0"/>
-                      <a:ext cx="5731510" cy="3751580"/>
+                      <a:ext cx="5731510" cy="2355215"/>
                     </a:xfrm>
                     <a:prstGeom prst="rect">
                       <a:avLst/>
@@ -701,179 +2418,186 @@
         </w:drawing>
       </w:r>
     </w:p>
+    <w:p/>
+    <w:p>
+      <w:r>
+        <w:t>use method 2 or 3 to debug</w:t>
+      </w:r>
+    </w:p>
+    <w:p/>
+    <w:p>
+      <w:pPr>
+        <w:pStyle w:val="Heading1"/>
+      </w:pPr>
+      <w:r>
+        <w:t>Cucumber</w:t>
+      </w:r>
+    </w:p>
+    <w:p>
+      <w:hyperlink r:id="rId13" w:history="1">
+        <w:r>
+          <w:rPr>
+            <w:rStyle w:val="Hyperlink"/>
+          </w:rPr>
+          <w:t>https://ediblecode.com/blog/playwright-cucumber-js/</w:t>
+        </w:r>
+      </w:hyperlink>
+    </w:p>
+    <w:p>
+      <w:hyperlink r:id="rId14" w:history="1">
+        <w:r>
+          <w:rPr>
+            <w:rStyle w:val="Hyperlink"/>
+          </w:rPr>
+          <w:t>https://dev.to/jankaritech/behavior-driven-development-bdd-using-playwright-n1o</w:t>
+        </w:r>
+      </w:hyperlink>
+    </w:p>
+    <w:p>
+      <w:pPr>
+        <w:pStyle w:val="Heading2"/>
+      </w:pPr>
+      <w:r>
+        <w:t>Package.json</w:t>
+      </w:r>
+    </w:p>
+    <w:p>
+      <w:r>
+        <w:t>Add to “script” – so that ‘npm run test’ picks it up and runs this command</w:t>
+      </w:r>
+    </w:p>
+    <w:p>
+      <w:pPr>
+        <w:shd w:val="clear" w:color="auto" w:fill="1E1E1E"/>
+        <w:spacing w:after="0" w:line="285" w:lineRule="atLeast"/>
+        <w:rPr>
+          <w:rFonts w:ascii="Consolas" w:eastAsia="Times New Roman" w:hAnsi="Consolas" w:cs="Times New Roman"/>
+          <w:color w:val="D4D4D4"/>
+          <w:sz w:val="21"/>
+          <w:szCs w:val="21"/>
+          <w:lang w:eastAsia="en-GB"/>
+        </w:rPr>
+      </w:pPr>
+      <w:r>
+        <w:rPr>
+          <w:rFonts w:ascii="Consolas" w:eastAsia="Times New Roman" w:hAnsi="Consolas" w:cs="Times New Roman"/>
+          <w:color w:val="9CDCFE"/>
+          <w:sz w:val="21"/>
+          <w:szCs w:val="21"/>
+          <w:lang w:eastAsia="en-GB"/>
+        </w:rPr>
+        <w:t>"test"</w:t>
+      </w:r>
+      <w:r>
+        <w:rPr>
+          <w:rFonts w:ascii="Consolas" w:eastAsia="Times New Roman" w:hAnsi="Consolas" w:cs="Times New Roman"/>
+          <w:color w:val="D4D4D4"/>
+          <w:sz w:val="21"/>
+          <w:szCs w:val="21"/>
+          <w:lang w:eastAsia="en-GB"/>
+        </w:rPr>
+        <w:t xml:space="preserve">: </w:t>
+      </w:r>
+      <w:r>
+        <w:rPr>
+          <w:rFonts w:ascii="Consolas" w:eastAsia="Times New Roman" w:hAnsi="Consolas" w:cs="Times New Roman"/>
+          <w:color w:val="CE9178"/>
+          <w:sz w:val="21"/>
+          <w:szCs w:val="21"/>
+          <w:lang w:eastAsia="en-GB"/>
+        </w:rPr>
+        <w:t>"cucumber-js -f @cucumber/pretty-formatter features/**/*.feature --require-module ts-node/register --require hooks.ts --require stepDefinitions/**/*.ts"</w:t>
+      </w:r>
+      <w:r>
+        <w:rPr>
+          <w:rFonts w:ascii="Consolas" w:eastAsia="Times New Roman" w:hAnsi="Consolas" w:cs="Times New Roman"/>
+          <w:color w:val="D4D4D4"/>
+          <w:sz w:val="21"/>
+          <w:szCs w:val="21"/>
+          <w:lang w:eastAsia="en-GB"/>
+        </w:rPr>
+        <w:t>,</w:t>
+      </w:r>
+    </w:p>
+    <w:p>
+      <w:pPr>
+        <w:pStyle w:val="ListParagraph"/>
+        <w:numPr>
+          <w:ilvl w:val="0"/>
+          <w:numId w:val="2"/>
+        </w:numPr>
+      </w:pPr>
+      <w:r>
+        <w:t>-f pretty-formatter is to produce result in gherkin style</w:t>
+      </w:r>
+    </w:p>
+    <w:p>
+      <w:pPr>
+        <w:pStyle w:val="ListParagraph"/>
+        <w:numPr>
+          <w:ilvl w:val="0"/>
+          <w:numId w:val="2"/>
+        </w:numPr>
+      </w:pPr>
+      <w:r>
+        <w:t>features/**/*.feature - specifies feature files location</w:t>
+      </w:r>
+    </w:p>
+    <w:p>
+      <w:pPr>
+        <w:pStyle w:val="ListParagraph"/>
+        <w:numPr>
+          <w:ilvl w:val="0"/>
+          <w:numId w:val="2"/>
+        </w:numPr>
+      </w:pPr>
+      <w:r>
+        <w:t>--require hooks.ts – this is the  hooks file we created to set up browser, etc</w:t>
+      </w:r>
+    </w:p>
+    <w:p>
+      <w:pPr>
+        <w:pStyle w:val="ListParagraph"/>
+        <w:numPr>
+          <w:ilvl w:val="0"/>
+          <w:numId w:val="2"/>
+        </w:numPr>
+      </w:pPr>
+      <w:r>
+        <w:t>--require stepDefinitions/**/*.ts – specifies the step files location</w:t>
+      </w:r>
+    </w:p>
+    <w:p>
+      <w:pPr>
+        <w:pStyle w:val="ListParagraph"/>
+        <w:numPr>
+          <w:ilvl w:val="0"/>
+          <w:numId w:val="2"/>
+        </w:numPr>
+      </w:pPr>
+      <w:r>
+        <w:t>Note: the “debug”</w:t>
+      </w:r>
+      <w:r>
+        <w:t xml:space="preserve"> script command</w:t>
+      </w:r>
+      <w:r>
+        <w:t xml:space="preserve"> </w:t>
+      </w:r>
+      <w:r>
+        <w:t>is not working…</w:t>
+      </w:r>
+    </w:p>
     <w:p>
       <w:r>
         <w:rPr>
           <w:noProof/>
         </w:rPr>
         <w:drawing>
-          <wp:inline distT="0" distB="0" distL="0" distR="0" wp14:anchorId="29915BF4" wp14:editId="13A298FA">
-            <wp:extent cx="5731510" cy="1931670"/>
+          <wp:inline distT="0" distB="0" distL="0" distR="0" wp14:anchorId="544CB4AC" wp14:editId="52808254">
+            <wp:extent cx="5731510" cy="2197100"/>
             <wp:effectExtent l="0" t="0" r="2540" b="0"/>
-            <wp:docPr id="13" name="Picture 13"/>
-            <wp:cNvGraphicFramePr>
-              <a:graphicFrameLocks xmlns:a="http://schemas.openxmlformats.org/drawingml/2006/main" noChangeAspect="1"/>
-            </wp:cNvGraphicFramePr>
-            <a:graphic xmlns:a="http://schemas.openxmlformats.org/drawingml/2006/main">
-              <a:graphicData uri="http://schemas.openxmlformats.org/drawingml/2006/picture">
-                <pic:pic xmlns:pic="http://schemas.openxmlformats.org/drawingml/2006/picture">
-                  <pic:nvPicPr>
-                    <pic:cNvPr id="1" name=""/>
-                    <pic:cNvPicPr/>
-                  </pic:nvPicPr>
-                  <pic:blipFill>
-                    <a:blip r:embed="rId13"/>
-                    <a:stretch>
-                      <a:fillRect/>
-                    </a:stretch>
-                  </pic:blipFill>
-                  <pic:spPr>
-                    <a:xfrm>
-                      <a:off x="0" y="0"/>
-                      <a:ext cx="5731510" cy="1931670"/>
-                    </a:xfrm>
-                    <a:prstGeom prst="rect">
-                      <a:avLst/>
-                    </a:prstGeom>
-                  </pic:spPr>
-                </pic:pic>
-              </a:graphicData>
-            </a:graphic>
-          </wp:inline>
-        </w:drawing>
-      </w:r>
-    </w:p>
-    <w:p>
-      <w:r>
-        <w:t xml:space="preserve">No need to declare </w:t>
-      </w:r>
-      <w:proofErr w:type="spellStart"/>
-      <w:r>
-        <w:t>color</w:t>
-      </w:r>
-      <w:proofErr w:type="spellEnd"/>
-      <w:r>
-        <w:t xml:space="preserve"> as a property of World – just do </w:t>
-      </w:r>
-      <w:proofErr w:type="spellStart"/>
-      <w:r>
-        <w:t>this.color</w:t>
-      </w:r>
-      <w:proofErr w:type="spellEnd"/>
-      <w:r>
-        <w:t xml:space="preserve"> to create and set the property.</w:t>
-      </w:r>
-    </w:p>
-    <w:p>
-      <w:r>
-        <w:t xml:space="preserve">Somehow </w:t>
-      </w:r>
-      <w:proofErr w:type="spellStart"/>
-      <w:r>
-        <w:t>VSCode</w:t>
-      </w:r>
-      <w:proofErr w:type="spellEnd"/>
-      <w:r>
-        <w:t xml:space="preserve"> complains </w:t>
-      </w:r>
-      <w:proofErr w:type="spellStart"/>
-      <w:r>
-        <w:t>this.color</w:t>
-      </w:r>
-      <w:proofErr w:type="spellEnd"/>
-      <w:r>
-        <w:t>, but it runs fine</w:t>
-      </w:r>
-      <w:r>
-        <w:rPr>
-          <w:noProof/>
-        </w:rPr>
-        <w:t xml:space="preserve"> </w:t>
-      </w:r>
-      <w:r>
-        <w:rPr>
-          <w:noProof/>
-        </w:rPr>
-        <w:drawing>
-          <wp:inline distT="0" distB="0" distL="0" distR="0" wp14:anchorId="757732BE" wp14:editId="53BCF064">
-            <wp:extent cx="4133088" cy="1686532"/>
-            <wp:effectExtent l="0" t="0" r="1270" b="9525"/>
-            <wp:docPr id="14" name="Picture 14"/>
-            <wp:cNvGraphicFramePr>
-              <a:graphicFrameLocks xmlns:a="http://schemas.openxmlformats.org/drawingml/2006/main" noChangeAspect="1"/>
-            </wp:cNvGraphicFramePr>
-            <a:graphic xmlns:a="http://schemas.openxmlformats.org/drawingml/2006/main">
-              <a:graphicData uri="http://schemas.openxmlformats.org/drawingml/2006/picture">
-                <pic:pic xmlns:pic="http://schemas.openxmlformats.org/drawingml/2006/picture">
-                  <pic:nvPicPr>
-                    <pic:cNvPr id="1" name=""/>
-                    <pic:cNvPicPr/>
-                  </pic:nvPicPr>
-                  <pic:blipFill>
-                    <a:blip r:embed="rId14"/>
-                    <a:stretch>
-                      <a:fillRect/>
-                    </a:stretch>
-                  </pic:blipFill>
-                  <pic:spPr>
-                    <a:xfrm>
-                      <a:off x="0" y="0"/>
-                      <a:ext cx="4143245" cy="1690676"/>
-                    </a:xfrm>
-                    <a:prstGeom prst="rect">
-                      <a:avLst/>
-                    </a:prstGeom>
-                  </pic:spPr>
-                </pic:pic>
-              </a:graphicData>
-            </a:graphic>
-          </wp:inline>
-        </w:drawing>
-      </w:r>
-    </w:p>
-    <w:p/>
-    <w:p>
-      <w:pPr>
-        <w:pStyle w:val="Heading2"/>
-        <w:rPr>
-          <w:noProof/>
-        </w:rPr>
-      </w:pPr>
-      <w:r>
-        <w:rPr>
-          <w:noProof/>
-        </w:rPr>
-        <w:lastRenderedPageBreak/>
-        <w:t>Pass environment variables into World parameter</w:t>
-      </w:r>
-    </w:p>
-    <w:p>
-      <w:r>
-        <w:t xml:space="preserve">In </w:t>
-      </w:r>
-      <w:proofErr w:type="spellStart"/>
-      <w:r>
-        <w:t>package.json</w:t>
-      </w:r>
-      <w:proofErr w:type="spellEnd"/>
-      <w:r>
-        <w:t>, scripts, the CLI command, specify the environment variable and value as –world-parameters:</w:t>
-      </w:r>
-      <w:r>
-        <w:rPr>
-          <w:noProof/>
-        </w:rPr>
-        <w:t xml:space="preserve"> </w:t>
-      </w:r>
-      <w:r>
-        <w:rPr>
-          <w:noProof/>
-        </w:rPr>
-        <w:drawing>
-          <wp:inline distT="0" distB="0" distL="0" distR="0" wp14:anchorId="798CBF97" wp14:editId="35CB1791">
-            <wp:extent cx="5731510" cy="2155190"/>
-            <wp:effectExtent l="0" t="0" r="2540" b="0"/>
-            <wp:docPr id="11" name="Picture 11"/>
+            <wp:docPr id="5" name="Picture 5"/>
             <wp:cNvGraphicFramePr>
               <a:graphicFrameLocks xmlns:a="http://schemas.openxmlformats.org/drawingml/2006/main" noChangeAspect="1"/>
             </wp:cNvGraphicFramePr>
@@ -893,7 +2617,7 @@
                   <pic:spPr>
                     <a:xfrm>
                       <a:off x="0" y="0"/>
-                      <a:ext cx="5731510" cy="2155190"/>
+                      <a:ext cx="5731510" cy="2197100"/>
                     </a:xfrm>
                     <a:prstGeom prst="rect">
                       <a:avLst/>
@@ -907,89 +2631,83 @@
       </w:r>
     </w:p>
     <w:p>
-      <w:r>
-        <w:t>In the step definitions, access the environment variable</w:t>
+      <w:pPr>
+        <w:pStyle w:val="Heading2"/>
+      </w:pPr>
+      <w:r>
+        <w:lastRenderedPageBreak/>
+        <w:t xml:space="preserve">Use hooks to set up </w:t>
+      </w:r>
+    </w:p>
+    <w:p>
+      <w:pPr>
+        <w:pStyle w:val="ListParagraph"/>
+        <w:numPr>
+          <w:ilvl w:val="0"/>
+          <w:numId w:val="1"/>
+        </w:numPr>
+      </w:pPr>
+      <w:r>
+        <w:t xml:space="preserve">BeforeAll set </w:t>
+      </w:r>
+      <w:r>
+        <w:t>global browser – per test run</w:t>
+      </w:r>
+    </w:p>
+    <w:p>
+      <w:pPr>
+        <w:pStyle w:val="ListParagraph"/>
+        <w:numPr>
+          <w:ilvl w:val="0"/>
+          <w:numId w:val="1"/>
+        </w:numPr>
+      </w:pPr>
+      <w:r>
+        <w:t xml:space="preserve">Before scenario to create a page object and add to the World object </w:t>
+      </w:r>
+    </w:p>
+    <w:p>
+      <w:pPr>
+        <w:pStyle w:val="Heading1"/>
+      </w:pPr>
+      <w:r>
+        <w:t>Dependency Injection with Word object</w:t>
+      </w:r>
+    </w:p>
+    <w:p>
+      <w:hyperlink r:id="rId16" w:history="1">
+        <w:r>
+          <w:rPr>
+            <w:rStyle w:val="Hyperlink"/>
+          </w:rPr>
+          <w:t>https://github.com/cucumber/cucumber-js/blob/main/docs/support_files/world.md</w:t>
+        </w:r>
+      </w:hyperlink>
+    </w:p>
+    <w:p>
+      <w:r>
+        <w:t>In each step definition, ‘this’ refers to the World object</w:t>
+      </w:r>
+      <w:r>
+        <w:t xml:space="preserve">.  </w:t>
+      </w:r>
+    </w:p>
+    <w:p>
+      <w:r>
+        <w:t>To use Playwright components, extend World class in types.ts file</w:t>
+      </w:r>
+      <w:r>
+        <w:t xml:space="preserve"> </w:t>
       </w:r>
       <w:r>
         <w:rPr>
           <w:noProof/>
         </w:rPr>
-        <w:t xml:space="preserve"> </w:t>
-      </w:r>
-      <w:r>
-        <w:rPr>
-          <w:noProof/>
-        </w:rPr>
-        <w:t>through World object (this)</w:t>
-      </w:r>
-      <w:r>
-        <w:rPr>
-          <w:noProof/>
-        </w:rPr>
         <w:drawing>
-          <wp:inline distT="0" distB="0" distL="0" distR="0" wp14:anchorId="2BAAB391" wp14:editId="2121B17E">
-            <wp:extent cx="5731510" cy="2050415"/>
-            <wp:effectExtent l="0" t="0" r="2540" b="6985"/>
-            <wp:docPr id="10" name="Picture 10"/>
-            <wp:cNvGraphicFramePr>
-              <a:graphicFrameLocks xmlns:a="http://schemas.openxmlformats.org/drawingml/2006/main" noChangeAspect="1"/>
-            </wp:cNvGraphicFramePr>
-            <a:graphic xmlns:a="http://schemas.openxmlformats.org/drawingml/2006/main">
-              <a:graphicData uri="http://schemas.openxmlformats.org/drawingml/2006/picture">
-                <pic:pic xmlns:pic="http://schemas.openxmlformats.org/drawingml/2006/picture">
-                  <pic:nvPicPr>
-                    <pic:cNvPr id="1" name=""/>
-                    <pic:cNvPicPr/>
-                  </pic:nvPicPr>
-                  <pic:blipFill>
-                    <a:blip r:embed="rId16"/>
-                    <a:stretch>
-                      <a:fillRect/>
-                    </a:stretch>
-                  </pic:blipFill>
-                  <pic:spPr>
-                    <a:xfrm>
-                      <a:off x="0" y="0"/>
-                      <a:ext cx="5731510" cy="2050415"/>
-                    </a:xfrm>
-                    <a:prstGeom prst="rect">
-                      <a:avLst/>
-                    </a:prstGeom>
-                  </pic:spPr>
-                </pic:pic>
-              </a:graphicData>
-            </a:graphic>
-          </wp:inline>
-        </w:drawing>
-      </w:r>
-    </w:p>
-    <w:p>
-      <w:pPr>
-        <w:pStyle w:val="Heading1"/>
-        <w:rPr>
-          <w:noProof/>
-        </w:rPr>
-      </w:pPr>
-      <w:r>
-        <w:rPr>
-          <w:noProof/>
-        </w:rPr>
-        <w:t>Config</w:t>
-      </w:r>
-    </w:p>
-    <w:p>
-      <w:r>
-        <w:t>Use config files to store configuration data</w:t>
-      </w:r>
-      <w:r>
-        <w:rPr>
-          <w:noProof/>
-        </w:rPr>
-        <w:drawing>
-          <wp:inline distT="0" distB="0" distL="0" distR="0" wp14:anchorId="7FC180FD" wp14:editId="1E0261A5">
-            <wp:extent cx="5731510" cy="2411730"/>
-            <wp:effectExtent l="0" t="0" r="2540" b="7620"/>
-            <wp:docPr id="7" name="Picture 7"/>
+          <wp:inline distT="0" distB="0" distL="0" distR="0" wp14:anchorId="5F2EDDBF" wp14:editId="3759E3AC">
+            <wp:extent cx="4491533" cy="2097475"/>
+            <wp:effectExtent l="0" t="0" r="4445" b="0"/>
+            <wp:docPr id="4" name="Picture 4"/>
             <wp:cNvGraphicFramePr>
               <a:graphicFrameLocks xmlns:a="http://schemas.openxmlformats.org/drawingml/2006/main" noChangeAspect="1"/>
             </wp:cNvGraphicFramePr>
@@ -1009,7 +2727,7 @@
                   <pic:spPr>
                     <a:xfrm>
                       <a:off x="0" y="0"/>
-                      <a:ext cx="5731510" cy="2411730"/>
+                      <a:ext cx="4499532" cy="2101211"/>
                     </a:xfrm>
                     <a:prstGeom prst="rect">
                       <a:avLst/>
@@ -1029,8 +2747,7 @@
         </w:rPr>
       </w:pPr>
       <w:r>
-        <w:lastRenderedPageBreak/>
-        <w:t>Import the config file and reference it directly</w:t>
+        <w:t>In step definitions, import the extended World object, pass it into each step method</w:t>
       </w:r>
       <w:r>
         <w:rPr>
@@ -1043,10 +2760,10 @@
           <w:noProof/>
         </w:rPr>
         <w:drawing>
-          <wp:inline distT="0" distB="0" distL="0" distR="0" wp14:anchorId="55E0ADE2" wp14:editId="4B484136">
-            <wp:extent cx="5731510" cy="2652395"/>
+          <wp:inline distT="0" distB="0" distL="0" distR="0" wp14:anchorId="01A4DB9D" wp14:editId="2C5DAF21">
+            <wp:extent cx="5731510" cy="3018155"/>
             <wp:effectExtent l="0" t="0" r="2540" b="0"/>
-            <wp:docPr id="8" name="Picture 8"/>
+            <wp:docPr id="6" name="Picture 6"/>
             <wp:cNvGraphicFramePr>
               <a:graphicFrameLocks xmlns:a="http://schemas.openxmlformats.org/drawingml/2006/main" noChangeAspect="1"/>
             </wp:cNvGraphicFramePr>
@@ -1066,7 +2783,7 @@
                   <pic:spPr>
                     <a:xfrm>
                       <a:off x="0" y="0"/>
-                      <a:ext cx="5731510" cy="2652395"/>
+                      <a:ext cx="5731510" cy="3018155"/>
                     </a:xfrm>
                     <a:prstGeom prst="rect">
                       <a:avLst/>
@@ -1080,38 +2797,43 @@
       </w:r>
     </w:p>
     <w:p>
-      <w:r>
+      <w:pPr>
         <w:rPr>
           <w:noProof/>
         </w:rPr>
-        <w:t>A better way would be to set up the config object at test setup (hooks) so that later steps we can just reference to that config object instead of reading from the config file each time.  However, this may require creating a config class definition… just read each time for now.</w:t>
-      </w:r>
-    </w:p>
-    <w:p>
-      <w:r>
+      </w:pPr>
+      <w:r>
+        <w:rPr>
+          <w:noProof/>
+        </w:rPr>
+        <w:t>The World object has the scope of the whole test scenario.</w:t>
+      </w:r>
+    </w:p>
+    <w:p>
+      <w:pPr>
+        <w:pStyle w:val="Heading2"/>
+        <w:rPr>
+          <w:noProof/>
+        </w:rPr>
+      </w:pPr>
+      <w:r>
+        <w:rPr>
+          <w:noProof/>
+        </w:rPr>
         <w:lastRenderedPageBreak/>
-        <w:t xml:space="preserve">Use World object (‘this’ in step def) for context injection per </w:t>
-      </w:r>
-      <w:proofErr w:type="spellStart"/>
-      <w:r>
-        <w:t>scenario</w:t>
-      </w:r>
-      <w:r>
-        <w:t>Issue</w:t>
-      </w:r>
-      <w:proofErr w:type="spellEnd"/>
-      <w:r>
-        <w:t xml:space="preserve"> with ‘global’</w:t>
-      </w:r>
+        <w:t>Sharing values between steps through World</w:t>
+      </w:r>
+    </w:p>
+    <w:p>
       <w:r>
         <w:rPr>
           <w:noProof/>
         </w:rPr>
         <w:drawing>
-          <wp:inline distT="0" distB="0" distL="0" distR="0" wp14:anchorId="4E112F56" wp14:editId="03B2BE94">
-            <wp:extent cx="5731510" cy="3261995"/>
-            <wp:effectExtent l="0" t="0" r="2540" b="0"/>
-            <wp:docPr id="2" name="Picture 2"/>
+          <wp:inline distT="0" distB="0" distL="0" distR="0" wp14:anchorId="7BD3E7A3" wp14:editId="4B76E5B3">
+            <wp:extent cx="5731510" cy="3751580"/>
+            <wp:effectExtent l="0" t="0" r="2540" b="1270"/>
+            <wp:docPr id="12" name="Picture 12"/>
             <wp:cNvGraphicFramePr>
               <a:graphicFrameLocks xmlns:a="http://schemas.openxmlformats.org/drawingml/2006/main" noChangeAspect="1"/>
             </wp:cNvGraphicFramePr>
@@ -1131,7 +2853,7 @@
                   <pic:spPr>
                     <a:xfrm>
                       <a:off x="0" y="0"/>
-                      <a:ext cx="5731510" cy="3261995"/>
+                      <a:ext cx="5731510" cy="3751580"/>
                     </a:xfrm>
                     <a:prstGeom prst="rect">
                       <a:avLst/>
@@ -1143,15 +2865,17 @@
           </wp:inline>
         </w:drawing>
       </w:r>
+    </w:p>
+    <w:p>
       <w:r>
         <w:rPr>
           <w:noProof/>
         </w:rPr>
         <w:drawing>
-          <wp:inline distT="0" distB="0" distL="0" distR="0" wp14:anchorId="6374B16D" wp14:editId="59211191">
-            <wp:extent cx="5731510" cy="3162935"/>
+          <wp:inline distT="0" distB="0" distL="0" distR="0" wp14:anchorId="29915BF4" wp14:editId="13A298FA">
+            <wp:extent cx="5731510" cy="1931670"/>
             <wp:effectExtent l="0" t="0" r="2540" b="0"/>
-            <wp:docPr id="1" name="Picture 1"/>
+            <wp:docPr id="13" name="Picture 13"/>
             <wp:cNvGraphicFramePr>
               <a:graphicFrameLocks xmlns:a="http://schemas.openxmlformats.org/drawingml/2006/main" noChangeAspect="1"/>
             </wp:cNvGraphicFramePr>
@@ -1171,6 +2895,399 @@
                   <pic:spPr>
                     <a:xfrm>
                       <a:off x="0" y="0"/>
+                      <a:ext cx="5731510" cy="1931670"/>
+                    </a:xfrm>
+                    <a:prstGeom prst="rect">
+                      <a:avLst/>
+                    </a:prstGeom>
+                  </pic:spPr>
+                </pic:pic>
+              </a:graphicData>
+            </a:graphic>
+          </wp:inline>
+        </w:drawing>
+      </w:r>
+    </w:p>
+    <w:p>
+      <w:r>
+        <w:t>No need to declare color as a property of World – just do this.color to create and set the property.</w:t>
+      </w:r>
+    </w:p>
+    <w:p>
+      <w:r>
+        <w:t>Somehow VSCode complains this.color, but it runs fine</w:t>
+      </w:r>
+      <w:r>
+        <w:rPr>
+          <w:noProof/>
+        </w:rPr>
+        <w:t xml:space="preserve"> </w:t>
+      </w:r>
+      <w:r>
+        <w:rPr>
+          <w:noProof/>
+        </w:rPr>
+        <w:drawing>
+          <wp:inline distT="0" distB="0" distL="0" distR="0" wp14:anchorId="757732BE" wp14:editId="53BCF064">
+            <wp:extent cx="4133088" cy="1686532"/>
+            <wp:effectExtent l="0" t="0" r="1270" b="9525"/>
+            <wp:docPr id="14" name="Picture 14"/>
+            <wp:cNvGraphicFramePr>
+              <a:graphicFrameLocks xmlns:a="http://schemas.openxmlformats.org/drawingml/2006/main" noChangeAspect="1"/>
+            </wp:cNvGraphicFramePr>
+            <a:graphic xmlns:a="http://schemas.openxmlformats.org/drawingml/2006/main">
+              <a:graphicData uri="http://schemas.openxmlformats.org/drawingml/2006/picture">
+                <pic:pic xmlns:pic="http://schemas.openxmlformats.org/drawingml/2006/picture">
+                  <pic:nvPicPr>
+                    <pic:cNvPr id="1" name=""/>
+                    <pic:cNvPicPr/>
+                  </pic:nvPicPr>
+                  <pic:blipFill>
+                    <a:blip r:embed="rId21"/>
+                    <a:stretch>
+                      <a:fillRect/>
+                    </a:stretch>
+                  </pic:blipFill>
+                  <pic:spPr>
+                    <a:xfrm>
+                      <a:off x="0" y="0"/>
+                      <a:ext cx="4143245" cy="1690676"/>
+                    </a:xfrm>
+                    <a:prstGeom prst="rect">
+                      <a:avLst/>
+                    </a:prstGeom>
+                  </pic:spPr>
+                </pic:pic>
+              </a:graphicData>
+            </a:graphic>
+          </wp:inline>
+        </w:drawing>
+      </w:r>
+    </w:p>
+    <w:p/>
+    <w:p>
+      <w:pPr>
+        <w:pStyle w:val="Heading2"/>
+        <w:rPr>
+          <w:noProof/>
+        </w:rPr>
+      </w:pPr>
+      <w:r>
+        <w:rPr>
+          <w:noProof/>
+        </w:rPr>
+        <w:lastRenderedPageBreak/>
+        <w:t>Pass environment variables into World parameter</w:t>
+      </w:r>
+    </w:p>
+    <w:p>
+      <w:r>
+        <w:t>In package.json, scripts, the CLI command, specify the environment variable and value as –world-parameters:</w:t>
+      </w:r>
+      <w:r>
+        <w:rPr>
+          <w:noProof/>
+        </w:rPr>
+        <w:t xml:space="preserve"> </w:t>
+      </w:r>
+      <w:r>
+        <w:rPr>
+          <w:noProof/>
+        </w:rPr>
+        <w:drawing>
+          <wp:inline distT="0" distB="0" distL="0" distR="0" wp14:anchorId="798CBF97" wp14:editId="35CB1791">
+            <wp:extent cx="5731510" cy="2155190"/>
+            <wp:effectExtent l="0" t="0" r="2540" b="0"/>
+            <wp:docPr id="11" name="Picture 11"/>
+            <wp:cNvGraphicFramePr>
+              <a:graphicFrameLocks xmlns:a="http://schemas.openxmlformats.org/drawingml/2006/main" noChangeAspect="1"/>
+            </wp:cNvGraphicFramePr>
+            <a:graphic xmlns:a="http://schemas.openxmlformats.org/drawingml/2006/main">
+              <a:graphicData uri="http://schemas.openxmlformats.org/drawingml/2006/picture">
+                <pic:pic xmlns:pic="http://schemas.openxmlformats.org/drawingml/2006/picture">
+                  <pic:nvPicPr>
+                    <pic:cNvPr id="1" name=""/>
+                    <pic:cNvPicPr/>
+                  </pic:nvPicPr>
+                  <pic:blipFill>
+                    <a:blip r:embed="rId22"/>
+                    <a:stretch>
+                      <a:fillRect/>
+                    </a:stretch>
+                  </pic:blipFill>
+                  <pic:spPr>
+                    <a:xfrm>
+                      <a:off x="0" y="0"/>
+                      <a:ext cx="5731510" cy="2155190"/>
+                    </a:xfrm>
+                    <a:prstGeom prst="rect">
+                      <a:avLst/>
+                    </a:prstGeom>
+                  </pic:spPr>
+                </pic:pic>
+              </a:graphicData>
+            </a:graphic>
+          </wp:inline>
+        </w:drawing>
+      </w:r>
+    </w:p>
+    <w:p>
+      <w:r>
+        <w:t>In the step definitions, access the environment variable</w:t>
+      </w:r>
+      <w:r>
+        <w:rPr>
+          <w:noProof/>
+        </w:rPr>
+        <w:t xml:space="preserve"> </w:t>
+      </w:r>
+      <w:r>
+        <w:rPr>
+          <w:noProof/>
+        </w:rPr>
+        <w:t>through World object (this)</w:t>
+      </w:r>
+      <w:r>
+        <w:rPr>
+          <w:noProof/>
+        </w:rPr>
+        <w:drawing>
+          <wp:inline distT="0" distB="0" distL="0" distR="0" wp14:anchorId="2BAAB391" wp14:editId="2121B17E">
+            <wp:extent cx="5731510" cy="2050415"/>
+            <wp:effectExtent l="0" t="0" r="2540" b="6985"/>
+            <wp:docPr id="10" name="Picture 10"/>
+            <wp:cNvGraphicFramePr>
+              <a:graphicFrameLocks xmlns:a="http://schemas.openxmlformats.org/drawingml/2006/main" noChangeAspect="1"/>
+            </wp:cNvGraphicFramePr>
+            <a:graphic xmlns:a="http://schemas.openxmlformats.org/drawingml/2006/main">
+              <a:graphicData uri="http://schemas.openxmlformats.org/drawingml/2006/picture">
+                <pic:pic xmlns:pic="http://schemas.openxmlformats.org/drawingml/2006/picture">
+                  <pic:nvPicPr>
+                    <pic:cNvPr id="1" name=""/>
+                    <pic:cNvPicPr/>
+                  </pic:nvPicPr>
+                  <pic:blipFill>
+                    <a:blip r:embed="rId23"/>
+                    <a:stretch>
+                      <a:fillRect/>
+                    </a:stretch>
+                  </pic:blipFill>
+                  <pic:spPr>
+                    <a:xfrm>
+                      <a:off x="0" y="0"/>
+                      <a:ext cx="5731510" cy="2050415"/>
+                    </a:xfrm>
+                    <a:prstGeom prst="rect">
+                      <a:avLst/>
+                    </a:prstGeom>
+                  </pic:spPr>
+                </pic:pic>
+              </a:graphicData>
+            </a:graphic>
+          </wp:inline>
+        </w:drawing>
+      </w:r>
+    </w:p>
+    <w:p>
+      <w:pPr>
+        <w:pStyle w:val="Heading1"/>
+        <w:rPr>
+          <w:noProof/>
+        </w:rPr>
+      </w:pPr>
+      <w:r>
+        <w:rPr>
+          <w:noProof/>
+        </w:rPr>
+        <w:t>Config</w:t>
+      </w:r>
+    </w:p>
+    <w:p>
+      <w:r>
+        <w:t>Use config files to store configuration data</w:t>
+      </w:r>
+      <w:r>
+        <w:rPr>
+          <w:noProof/>
+        </w:rPr>
+        <w:drawing>
+          <wp:inline distT="0" distB="0" distL="0" distR="0" wp14:anchorId="7FC180FD" wp14:editId="1E0261A5">
+            <wp:extent cx="5731510" cy="2411730"/>
+            <wp:effectExtent l="0" t="0" r="2540" b="7620"/>
+            <wp:docPr id="7" name="Picture 7"/>
+            <wp:cNvGraphicFramePr>
+              <a:graphicFrameLocks xmlns:a="http://schemas.openxmlformats.org/drawingml/2006/main" noChangeAspect="1"/>
+            </wp:cNvGraphicFramePr>
+            <a:graphic xmlns:a="http://schemas.openxmlformats.org/drawingml/2006/main">
+              <a:graphicData uri="http://schemas.openxmlformats.org/drawingml/2006/picture">
+                <pic:pic xmlns:pic="http://schemas.openxmlformats.org/drawingml/2006/picture">
+                  <pic:nvPicPr>
+                    <pic:cNvPr id="1" name=""/>
+                    <pic:cNvPicPr/>
+                  </pic:nvPicPr>
+                  <pic:blipFill>
+                    <a:blip r:embed="rId24"/>
+                    <a:stretch>
+                      <a:fillRect/>
+                    </a:stretch>
+                  </pic:blipFill>
+                  <pic:spPr>
+                    <a:xfrm>
+                      <a:off x="0" y="0"/>
+                      <a:ext cx="5731510" cy="2411730"/>
+                    </a:xfrm>
+                    <a:prstGeom prst="rect">
+                      <a:avLst/>
+                    </a:prstGeom>
+                  </pic:spPr>
+                </pic:pic>
+              </a:graphicData>
+            </a:graphic>
+          </wp:inline>
+        </w:drawing>
+      </w:r>
+    </w:p>
+    <w:p>
+      <w:pPr>
+        <w:rPr>
+          <w:noProof/>
+        </w:rPr>
+      </w:pPr>
+      <w:r>
+        <w:lastRenderedPageBreak/>
+        <w:t>Import the config file and reference it directly</w:t>
+      </w:r>
+      <w:r>
+        <w:rPr>
+          <w:noProof/>
+        </w:rPr>
+        <w:t xml:space="preserve"> </w:t>
+      </w:r>
+      <w:r>
+        <w:rPr>
+          <w:noProof/>
+        </w:rPr>
+        <w:drawing>
+          <wp:inline distT="0" distB="0" distL="0" distR="0" wp14:anchorId="55E0ADE2" wp14:editId="4B484136">
+            <wp:extent cx="5731510" cy="2652395"/>
+            <wp:effectExtent l="0" t="0" r="2540" b="0"/>
+            <wp:docPr id="8" name="Picture 8"/>
+            <wp:cNvGraphicFramePr>
+              <a:graphicFrameLocks xmlns:a="http://schemas.openxmlformats.org/drawingml/2006/main" noChangeAspect="1"/>
+            </wp:cNvGraphicFramePr>
+            <a:graphic xmlns:a="http://schemas.openxmlformats.org/drawingml/2006/main">
+              <a:graphicData uri="http://schemas.openxmlformats.org/drawingml/2006/picture">
+                <pic:pic xmlns:pic="http://schemas.openxmlformats.org/drawingml/2006/picture">
+                  <pic:nvPicPr>
+                    <pic:cNvPr id="1" name=""/>
+                    <pic:cNvPicPr/>
+                  </pic:nvPicPr>
+                  <pic:blipFill>
+                    <a:blip r:embed="rId25"/>
+                    <a:stretch>
+                      <a:fillRect/>
+                    </a:stretch>
+                  </pic:blipFill>
+                  <pic:spPr>
+                    <a:xfrm>
+                      <a:off x="0" y="0"/>
+                      <a:ext cx="5731510" cy="2652395"/>
+                    </a:xfrm>
+                    <a:prstGeom prst="rect">
+                      <a:avLst/>
+                    </a:prstGeom>
+                  </pic:spPr>
+                </pic:pic>
+              </a:graphicData>
+            </a:graphic>
+          </wp:inline>
+        </w:drawing>
+      </w:r>
+    </w:p>
+    <w:p>
+      <w:r>
+        <w:rPr>
+          <w:noProof/>
+        </w:rPr>
+        <w:t>A better way would be to set up the config object at test setup (hooks) so that later steps we can just reference to that config object instead of reading from the config file each time.  However, this may require creating a config class definition… just read each time for now.</w:t>
+      </w:r>
+    </w:p>
+    <w:p>
+      <w:r>
+        <w:lastRenderedPageBreak/>
+        <w:t>Use World object (‘this’ in step def) for context injection per scenario</w:t>
+      </w:r>
+      <w:r>
+        <w:t>Issue with ‘global’</w:t>
+      </w:r>
+      <w:r>
+        <w:rPr>
+          <w:noProof/>
+        </w:rPr>
+        <w:drawing>
+          <wp:inline distT="0" distB="0" distL="0" distR="0" wp14:anchorId="4E112F56" wp14:editId="03B2BE94">
+            <wp:extent cx="5731510" cy="3261995"/>
+            <wp:effectExtent l="0" t="0" r="2540" b="0"/>
+            <wp:docPr id="2" name="Picture 2"/>
+            <wp:cNvGraphicFramePr>
+              <a:graphicFrameLocks xmlns:a="http://schemas.openxmlformats.org/drawingml/2006/main" noChangeAspect="1"/>
+            </wp:cNvGraphicFramePr>
+            <a:graphic xmlns:a="http://schemas.openxmlformats.org/drawingml/2006/main">
+              <a:graphicData uri="http://schemas.openxmlformats.org/drawingml/2006/picture">
+                <pic:pic xmlns:pic="http://schemas.openxmlformats.org/drawingml/2006/picture">
+                  <pic:nvPicPr>
+                    <pic:cNvPr id="1" name=""/>
+                    <pic:cNvPicPr/>
+                  </pic:nvPicPr>
+                  <pic:blipFill>
+                    <a:blip r:embed="rId26"/>
+                    <a:stretch>
+                      <a:fillRect/>
+                    </a:stretch>
+                  </pic:blipFill>
+                  <pic:spPr>
+                    <a:xfrm>
+                      <a:off x="0" y="0"/>
+                      <a:ext cx="5731510" cy="3261995"/>
+                    </a:xfrm>
+                    <a:prstGeom prst="rect">
+                      <a:avLst/>
+                    </a:prstGeom>
+                  </pic:spPr>
+                </pic:pic>
+              </a:graphicData>
+            </a:graphic>
+          </wp:inline>
+        </w:drawing>
+      </w:r>
+      <w:r>
+        <w:rPr>
+          <w:noProof/>
+        </w:rPr>
+        <w:drawing>
+          <wp:inline distT="0" distB="0" distL="0" distR="0" wp14:anchorId="6374B16D" wp14:editId="59211191">
+            <wp:extent cx="5731510" cy="3162935"/>
+            <wp:effectExtent l="0" t="0" r="2540" b="0"/>
+            <wp:docPr id="1" name="Picture 1"/>
+            <wp:cNvGraphicFramePr>
+              <a:graphicFrameLocks xmlns:a="http://schemas.openxmlformats.org/drawingml/2006/main" noChangeAspect="1"/>
+            </wp:cNvGraphicFramePr>
+            <a:graphic xmlns:a="http://schemas.openxmlformats.org/drawingml/2006/main">
+              <a:graphicData uri="http://schemas.openxmlformats.org/drawingml/2006/picture">
+                <pic:pic xmlns:pic="http://schemas.openxmlformats.org/drawingml/2006/picture">
+                  <pic:nvPicPr>
+                    <pic:cNvPr id="1" name=""/>
+                    <pic:cNvPicPr/>
+                  </pic:nvPicPr>
+                  <pic:blipFill>
+                    <a:blip r:embed="rId27"/>
+                    <a:stretch>
+                      <a:fillRect/>
+                    </a:stretch>
+                  </pic:blipFill>
+                  <pic:spPr>
+                    <a:xfrm>
+                      <a:off x="0" y="0"/>
                       <a:ext cx="5731510" cy="3162935"/>
                     </a:xfrm>
                     <a:prstGeom prst="rect">
@@ -1198,7 +3315,7 @@
       </w:r>
     </w:p>
     <w:p>
-      <w:hyperlink r:id="rId21" w:history="1">
+      <w:hyperlink r:id="rId28" w:history="1">
         <w:r>
           <w:rPr>
             <w:rStyle w:val="Hyperlink"/>

</xml_diff>